<commit_message>
adicionando projeto do react native
</commit_message>
<xml_diff>
--- a/svigufo/5.mobile/roteiro-reactnative.docx
+++ b/svigufo/5.mobile/roteiro-reactnative.docx
@@ -310,6 +310,7 @@
     </w:p>
     <w:p>
       <w:pPr>
+        <w:jc w:val="center"/>
         <w:rPr>
           <w:rFonts w:asciiTheme="majorHAnsi" w:hAnsiTheme="majorHAnsi" w:cstheme="majorHAnsi"/>
         </w:rPr>
@@ -978,6 +979,7 @@
     </w:p>
     <w:p>
       <w:pPr>
+        <w:jc w:val="center"/>
         <w:rPr>
           <w:rFonts w:asciiTheme="majorHAnsi" w:hAnsiTheme="majorHAnsi" w:cstheme="majorHAnsi"/>
         </w:rPr>
@@ -1212,8 +1214,6 @@
           <w:rFonts w:asciiTheme="majorHAnsi" w:hAnsiTheme="majorHAnsi" w:cstheme="majorHAnsi"/>
         </w:rPr>
       </w:pPr>
-      <w:bookmarkStart w:id="0" w:name="_GoBack"/>
-      <w:bookmarkEnd w:id="0"/>
       <w:r>
         <w:rPr>
           <w:rFonts w:asciiTheme="majorHAnsi" w:hAnsiTheme="majorHAnsi" w:cstheme="majorHAnsi"/>
@@ -1377,6 +1377,7 @@
     </w:p>
     <w:p>
       <w:pPr>
+        <w:jc w:val="center"/>
         <w:rPr>
           <w:rFonts w:asciiTheme="majorHAnsi" w:hAnsiTheme="majorHAnsi" w:cstheme="majorHAnsi"/>
         </w:rPr>
@@ -1542,6 +1543,7 @@
     </w:p>
     <w:p>
       <w:pPr>
+        <w:jc w:val="center"/>
         <w:rPr>
           <w:rFonts w:asciiTheme="majorHAnsi" w:hAnsiTheme="majorHAnsi" w:cstheme="majorHAnsi"/>
         </w:rPr>
@@ -1610,6 +1612,7 @@
     </w:p>
     <w:p>
       <w:pPr>
+        <w:jc w:val="center"/>
         <w:rPr>
           <w:rFonts w:asciiTheme="majorHAnsi" w:hAnsiTheme="majorHAnsi" w:cstheme="majorHAnsi"/>
         </w:rPr>
@@ -1686,6 +1689,7 @@
     </w:p>
     <w:p>
       <w:pPr>
+        <w:jc w:val="center"/>
         <w:rPr>
           <w:rFonts w:asciiTheme="majorHAnsi" w:hAnsiTheme="majorHAnsi" w:cstheme="majorHAnsi"/>
         </w:rPr>
@@ -2255,6 +2259,2595 @@
           <w:rFonts w:asciiTheme="majorHAnsi" w:hAnsiTheme="majorHAnsi" w:cstheme="majorHAnsi"/>
         </w:rPr>
       </w:pPr>
+    </w:p>
+    <w:p>
+      <w:pPr>
+        <w:rPr>
+          <w:rFonts w:asciiTheme="majorHAnsi" w:hAnsiTheme="majorHAnsi" w:cstheme="majorHAnsi"/>
+        </w:rPr>
+      </w:pPr>
+      <w:r>
+        <w:rPr>
+          <w:rFonts w:asciiTheme="majorHAnsi" w:hAnsiTheme="majorHAnsi" w:cstheme="majorHAnsi"/>
+        </w:rPr>
+        <w:t xml:space="preserve">Criar a pasta </w:t>
+      </w:r>
+      <w:proofErr w:type="spellStart"/>
+      <w:r>
+        <w:rPr>
+          <w:rFonts w:asciiTheme="majorHAnsi" w:hAnsiTheme="majorHAnsi" w:cstheme="majorHAnsi"/>
+        </w:rPr>
+        <w:t>src</w:t>
+      </w:r>
+      <w:proofErr w:type="spellEnd"/>
+    </w:p>
+    <w:p>
+      <w:pPr>
+        <w:rPr>
+          <w:rFonts w:asciiTheme="majorHAnsi" w:hAnsiTheme="majorHAnsi" w:cstheme="majorHAnsi"/>
+        </w:rPr>
+      </w:pPr>
+      <w:r>
+        <w:rPr>
+          <w:rFonts w:asciiTheme="majorHAnsi" w:hAnsiTheme="majorHAnsi" w:cstheme="majorHAnsi"/>
+        </w:rPr>
+        <w:tab/>
+      </w:r>
+      <w:proofErr w:type="spellStart"/>
+      <w:proofErr w:type="gramStart"/>
+      <w:r>
+        <w:rPr>
+          <w:rFonts w:asciiTheme="majorHAnsi" w:hAnsiTheme="majorHAnsi" w:cstheme="majorHAnsi"/>
+        </w:rPr>
+        <w:t>assets</w:t>
+      </w:r>
+      <w:proofErr w:type="spellEnd"/>
+      <w:proofErr w:type="gramEnd"/>
+      <w:r>
+        <w:rPr>
+          <w:rFonts w:asciiTheme="majorHAnsi" w:hAnsiTheme="majorHAnsi" w:cstheme="majorHAnsi"/>
+        </w:rPr>
+        <w:t xml:space="preserve">, </w:t>
+      </w:r>
+      <w:proofErr w:type="spellStart"/>
+      <w:r>
+        <w:rPr>
+          <w:rFonts w:asciiTheme="majorHAnsi" w:hAnsiTheme="majorHAnsi" w:cstheme="majorHAnsi"/>
+        </w:rPr>
+        <w:t>config</w:t>
+      </w:r>
+      <w:proofErr w:type="spellEnd"/>
+      <w:r>
+        <w:rPr>
+          <w:rFonts w:asciiTheme="majorHAnsi" w:hAnsiTheme="majorHAnsi" w:cstheme="majorHAnsi"/>
+        </w:rPr>
+        <w:t xml:space="preserve">, </w:t>
+      </w:r>
+      <w:proofErr w:type="spellStart"/>
+      <w:r>
+        <w:rPr>
+          <w:rFonts w:asciiTheme="majorHAnsi" w:hAnsiTheme="majorHAnsi" w:cstheme="majorHAnsi"/>
+        </w:rPr>
+        <w:t>pages</w:t>
+      </w:r>
+      <w:proofErr w:type="spellEnd"/>
+      <w:r>
+        <w:rPr>
+          <w:rFonts w:asciiTheme="majorHAnsi" w:hAnsiTheme="majorHAnsi" w:cstheme="majorHAnsi"/>
+        </w:rPr>
+        <w:t xml:space="preserve">, </w:t>
+      </w:r>
+      <w:proofErr w:type="spellStart"/>
+      <w:r>
+        <w:rPr>
+          <w:rFonts w:asciiTheme="majorHAnsi" w:hAnsiTheme="majorHAnsi" w:cstheme="majorHAnsi"/>
+        </w:rPr>
+        <w:t>services</w:t>
+      </w:r>
+      <w:proofErr w:type="spellEnd"/>
+    </w:p>
+    <w:p>
+      <w:pPr>
+        <w:rPr>
+          <w:rFonts w:asciiTheme="majorHAnsi" w:hAnsiTheme="majorHAnsi" w:cstheme="majorHAnsi"/>
+        </w:rPr>
+      </w:pPr>
+      <w:r>
+        <w:rPr>
+          <w:rFonts w:asciiTheme="majorHAnsi" w:hAnsiTheme="majorHAnsi" w:cstheme="majorHAnsi"/>
+        </w:rPr>
+        <w:tab/>
+        <w:t>index.js</w:t>
+      </w:r>
+    </w:p>
+    <w:p>
+      <w:pPr>
+        <w:jc w:val="center"/>
+        <w:rPr>
+          <w:rFonts w:asciiTheme="majorHAnsi" w:hAnsiTheme="majorHAnsi" w:cstheme="majorHAnsi"/>
+        </w:rPr>
+      </w:pPr>
+      <w:r>
+        <w:rPr>
+          <w:noProof/>
+          <w:lang w:eastAsia="pt-BR"/>
+        </w:rPr>
+        <w:drawing>
+          <wp:inline distT="0" distB="0" distL="0" distR="0" wp14:anchorId="2C60FD6D" wp14:editId="3742445A">
+            <wp:extent cx="5400040" cy="4552950"/>
+            <wp:effectExtent l="0" t="0" r="0" b="0"/>
+            <wp:docPr id="6" name="Imagem 6"/>
+            <wp:cNvGraphicFramePr>
+              <a:graphicFrameLocks xmlns:a="http://schemas.openxmlformats.org/drawingml/2006/main" noChangeAspect="1"/>
+            </wp:cNvGraphicFramePr>
+            <a:graphic xmlns:a="http://schemas.openxmlformats.org/drawingml/2006/main">
+              <a:graphicData uri="http://schemas.openxmlformats.org/drawingml/2006/picture">
+                <pic:pic xmlns:pic="http://schemas.openxmlformats.org/drawingml/2006/picture">
+                  <pic:nvPicPr>
+                    <pic:cNvPr id="1" name=""/>
+                    <pic:cNvPicPr/>
+                  </pic:nvPicPr>
+                  <pic:blipFill>
+                    <a:blip r:embed="rId14"/>
+                    <a:stretch>
+                      <a:fillRect/>
+                    </a:stretch>
+                  </pic:blipFill>
+                  <pic:spPr>
+                    <a:xfrm>
+                      <a:off x="0" y="0"/>
+                      <a:ext cx="5400040" cy="4552950"/>
+                    </a:xfrm>
+                    <a:prstGeom prst="rect">
+                      <a:avLst/>
+                    </a:prstGeom>
+                  </pic:spPr>
+                </pic:pic>
+              </a:graphicData>
+            </a:graphic>
+          </wp:inline>
+        </w:drawing>
+      </w:r>
+    </w:p>
+    <w:p>
+      <w:pPr>
+        <w:rPr>
+          <w:rFonts w:asciiTheme="majorHAnsi" w:hAnsiTheme="majorHAnsi" w:cstheme="majorHAnsi"/>
+        </w:rPr>
+      </w:pPr>
+    </w:p>
+    <w:p>
+      <w:pPr>
+        <w:rPr>
+          <w:rFonts w:asciiTheme="majorHAnsi" w:hAnsiTheme="majorHAnsi" w:cstheme="majorHAnsi"/>
+        </w:rPr>
+      </w:pPr>
+      <w:r>
+        <w:rPr>
+          <w:rFonts w:asciiTheme="majorHAnsi" w:hAnsiTheme="majorHAnsi" w:cstheme="majorHAnsi"/>
+        </w:rPr>
+        <w:t xml:space="preserve">Criar dois novos arquivos dentro da pasta de </w:t>
+      </w:r>
+      <w:proofErr w:type="spellStart"/>
+      <w:r>
+        <w:rPr>
+          <w:rFonts w:asciiTheme="majorHAnsi" w:hAnsiTheme="majorHAnsi" w:cstheme="majorHAnsi"/>
+        </w:rPr>
+        <w:t>pages</w:t>
+      </w:r>
+      <w:proofErr w:type="spellEnd"/>
+      <w:r>
+        <w:rPr>
+          <w:rFonts w:asciiTheme="majorHAnsi" w:hAnsiTheme="majorHAnsi" w:cstheme="majorHAnsi"/>
+        </w:rPr>
+        <w:t xml:space="preserve"> (main.js e profile.js)</w:t>
+      </w:r>
+    </w:p>
+    <w:p>
+      <w:pPr>
+        <w:rPr>
+          <w:rFonts w:asciiTheme="majorHAnsi" w:hAnsiTheme="majorHAnsi" w:cstheme="majorHAnsi"/>
+        </w:rPr>
+      </w:pPr>
+      <w:r>
+        <w:rPr>
+          <w:rFonts w:asciiTheme="majorHAnsi" w:hAnsiTheme="majorHAnsi" w:cstheme="majorHAnsi"/>
+        </w:rPr>
+        <w:t xml:space="preserve">Alterar o arquivo index.js na raiz do projeto para importar o arquivo </w:t>
+      </w:r>
+      <w:proofErr w:type="spellStart"/>
+      <w:r>
+        <w:rPr>
+          <w:rFonts w:asciiTheme="majorHAnsi" w:hAnsiTheme="majorHAnsi" w:cstheme="majorHAnsi"/>
+        </w:rPr>
+        <w:t>Navigator</w:t>
+      </w:r>
+      <w:proofErr w:type="spellEnd"/>
+      <w:r>
+        <w:rPr>
+          <w:rFonts w:asciiTheme="majorHAnsi" w:hAnsiTheme="majorHAnsi" w:cstheme="majorHAnsi"/>
+        </w:rPr>
+        <w:t xml:space="preserve"> da pasta ./</w:t>
+      </w:r>
+      <w:proofErr w:type="spellStart"/>
+      <w:r>
+        <w:rPr>
+          <w:rFonts w:asciiTheme="majorHAnsi" w:hAnsiTheme="majorHAnsi" w:cstheme="majorHAnsi"/>
+        </w:rPr>
+        <w:t>src</w:t>
+      </w:r>
+      <w:proofErr w:type="spellEnd"/>
+      <w:r>
+        <w:rPr>
+          <w:rFonts w:asciiTheme="majorHAnsi" w:hAnsiTheme="majorHAnsi" w:cstheme="majorHAnsi"/>
+        </w:rPr>
+        <w:t>/index.js</w:t>
+      </w:r>
+    </w:p>
+    <w:p>
+      <w:pPr>
+        <w:rPr>
+          <w:rFonts w:asciiTheme="majorHAnsi" w:hAnsiTheme="majorHAnsi" w:cstheme="majorHAnsi"/>
+        </w:rPr>
+      </w:pPr>
+      <w:r>
+        <w:rPr>
+          <w:rFonts w:asciiTheme="majorHAnsi" w:hAnsiTheme="majorHAnsi" w:cstheme="majorHAnsi"/>
+        </w:rPr>
+        <w:t>Conteúdo da main.js</w:t>
+      </w:r>
+    </w:p>
+    <w:p>
+      <w:pPr>
+        <w:jc w:val="center"/>
+        <w:rPr>
+          <w:rFonts w:asciiTheme="majorHAnsi" w:hAnsiTheme="majorHAnsi" w:cstheme="majorHAnsi"/>
+        </w:rPr>
+      </w:pPr>
+      <w:r>
+        <w:rPr>
+          <w:noProof/>
+          <w:lang w:eastAsia="pt-BR"/>
+        </w:rPr>
+        <w:lastRenderedPageBreak/>
+        <w:drawing>
+          <wp:inline distT="0" distB="0" distL="0" distR="0" wp14:anchorId="77B38F19" wp14:editId="3E85BA01">
+            <wp:extent cx="4448175" cy="2257425"/>
+            <wp:effectExtent l="0" t="0" r="9525" b="9525"/>
+            <wp:docPr id="7" name="Imagem 7"/>
+            <wp:cNvGraphicFramePr>
+              <a:graphicFrameLocks xmlns:a="http://schemas.openxmlformats.org/drawingml/2006/main" noChangeAspect="1"/>
+            </wp:cNvGraphicFramePr>
+            <a:graphic xmlns:a="http://schemas.openxmlformats.org/drawingml/2006/main">
+              <a:graphicData uri="http://schemas.openxmlformats.org/drawingml/2006/picture">
+                <pic:pic xmlns:pic="http://schemas.openxmlformats.org/drawingml/2006/picture">
+                  <pic:nvPicPr>
+                    <pic:cNvPr id="1" name=""/>
+                    <pic:cNvPicPr/>
+                  </pic:nvPicPr>
+                  <pic:blipFill>
+                    <a:blip r:embed="rId15"/>
+                    <a:stretch>
+                      <a:fillRect/>
+                    </a:stretch>
+                  </pic:blipFill>
+                  <pic:spPr>
+                    <a:xfrm>
+                      <a:off x="0" y="0"/>
+                      <a:ext cx="4448175" cy="2257425"/>
+                    </a:xfrm>
+                    <a:prstGeom prst="rect">
+                      <a:avLst/>
+                    </a:prstGeom>
+                  </pic:spPr>
+                </pic:pic>
+              </a:graphicData>
+            </a:graphic>
+          </wp:inline>
+        </w:drawing>
+      </w:r>
+    </w:p>
+    <w:p>
+      <w:pPr>
+        <w:rPr>
+          <w:rFonts w:asciiTheme="majorHAnsi" w:hAnsiTheme="majorHAnsi" w:cstheme="majorHAnsi"/>
+        </w:rPr>
+      </w:pPr>
+      <w:r>
+        <w:rPr>
+          <w:rFonts w:asciiTheme="majorHAnsi" w:hAnsiTheme="majorHAnsi" w:cstheme="majorHAnsi"/>
+        </w:rPr>
+        <w:t>Conteúdo da profile.js</w:t>
+      </w:r>
+    </w:p>
+    <w:p>
+      <w:pPr>
+        <w:jc w:val="center"/>
+        <w:rPr>
+          <w:rFonts w:asciiTheme="majorHAnsi" w:hAnsiTheme="majorHAnsi" w:cstheme="majorHAnsi"/>
+        </w:rPr>
+      </w:pPr>
+      <w:r>
+        <w:rPr>
+          <w:noProof/>
+          <w:lang w:eastAsia="pt-BR"/>
+        </w:rPr>
+        <w:drawing>
+          <wp:inline distT="0" distB="0" distL="0" distR="0" wp14:anchorId="1B5981B5" wp14:editId="53D1CE33">
+            <wp:extent cx="4438650" cy="2076450"/>
+            <wp:effectExtent l="0" t="0" r="0" b="0"/>
+            <wp:docPr id="8" name="Imagem 8"/>
+            <wp:cNvGraphicFramePr>
+              <a:graphicFrameLocks xmlns:a="http://schemas.openxmlformats.org/drawingml/2006/main" noChangeAspect="1"/>
+            </wp:cNvGraphicFramePr>
+            <a:graphic xmlns:a="http://schemas.openxmlformats.org/drawingml/2006/main">
+              <a:graphicData uri="http://schemas.openxmlformats.org/drawingml/2006/picture">
+                <pic:pic xmlns:pic="http://schemas.openxmlformats.org/drawingml/2006/picture">
+                  <pic:nvPicPr>
+                    <pic:cNvPr id="1" name=""/>
+                    <pic:cNvPicPr/>
+                  </pic:nvPicPr>
+                  <pic:blipFill>
+                    <a:blip r:embed="rId16"/>
+                    <a:stretch>
+                      <a:fillRect/>
+                    </a:stretch>
+                  </pic:blipFill>
+                  <pic:spPr>
+                    <a:xfrm>
+                      <a:off x="0" y="0"/>
+                      <a:ext cx="4438650" cy="2076450"/>
+                    </a:xfrm>
+                    <a:prstGeom prst="rect">
+                      <a:avLst/>
+                    </a:prstGeom>
+                  </pic:spPr>
+                </pic:pic>
+              </a:graphicData>
+            </a:graphic>
+          </wp:inline>
+        </w:drawing>
+      </w:r>
+    </w:p>
+    <w:p>
+      <w:pPr>
+        <w:rPr>
+          <w:rFonts w:asciiTheme="majorHAnsi" w:hAnsiTheme="majorHAnsi" w:cstheme="majorHAnsi"/>
+        </w:rPr>
+      </w:pPr>
+      <w:r>
+        <w:rPr>
+          <w:rFonts w:asciiTheme="majorHAnsi" w:hAnsiTheme="majorHAnsi" w:cstheme="majorHAnsi"/>
+        </w:rPr>
+        <w:t>Como realizar a navegação entre as telas?</w:t>
+      </w:r>
+    </w:p>
+    <w:p>
+      <w:pPr>
+        <w:rPr>
+          <w:rFonts w:asciiTheme="majorHAnsi" w:hAnsiTheme="majorHAnsi" w:cstheme="majorHAnsi"/>
+        </w:rPr>
+      </w:pPr>
+      <w:hyperlink r:id="rId17" w:history="1">
+        <w:r>
+          <w:rPr>
+            <w:rStyle w:val="Hyperlink"/>
+            <w:rFonts w:asciiTheme="majorHAnsi" w:hAnsiTheme="majorHAnsi" w:cstheme="majorHAnsi"/>
+          </w:rPr>
+          <w:t>https://facebook.github.io/react-native/docs/navigation</w:t>
+        </w:r>
+      </w:hyperlink>
+    </w:p>
+    <w:p>
+      <w:pPr>
+        <w:tabs>
+          <w:tab w:val="left" w:pos="916"/>
+          <w:tab w:val="left" w:pos="1832"/>
+          <w:tab w:val="left" w:pos="2748"/>
+          <w:tab w:val="left" w:pos="3664"/>
+          <w:tab w:val="left" w:pos="4580"/>
+          <w:tab w:val="left" w:pos="5496"/>
+          <w:tab w:val="left" w:pos="6412"/>
+          <w:tab w:val="left" w:pos="7328"/>
+          <w:tab w:val="left" w:pos="8244"/>
+          <w:tab w:val="left" w:pos="9160"/>
+          <w:tab w:val="left" w:pos="10076"/>
+          <w:tab w:val="left" w:pos="10992"/>
+          <w:tab w:val="left" w:pos="11908"/>
+          <w:tab w:val="left" w:pos="12824"/>
+          <w:tab w:val="left" w:pos="13740"/>
+          <w:tab w:val="left" w:pos="14656"/>
+        </w:tabs>
+        <w:spacing w:after="0" w:line="240" w:lineRule="auto"/>
+        <w:rPr>
+          <w:rFonts w:ascii="Courier New" w:eastAsia="Times New Roman" w:hAnsi="Courier New" w:cs="Courier New"/>
+          <w:sz w:val="20"/>
+          <w:szCs w:val="20"/>
+          <w:lang w:eastAsia="pt-BR"/>
+        </w:rPr>
+      </w:pPr>
+      <w:proofErr w:type="spellStart"/>
+      <w:proofErr w:type="gramStart"/>
+      <w:r>
+        <w:rPr>
+          <w:rFonts w:ascii="Courier New" w:eastAsia="Times New Roman" w:hAnsi="Courier New" w:cs="Courier New"/>
+          <w:sz w:val="20"/>
+          <w:szCs w:val="20"/>
+          <w:lang w:eastAsia="pt-BR"/>
+        </w:rPr>
+        <w:t>npm</w:t>
+      </w:r>
+      <w:proofErr w:type="spellEnd"/>
+      <w:proofErr w:type="gramEnd"/>
+      <w:r>
+        <w:rPr>
+          <w:rFonts w:ascii="Courier New" w:eastAsia="Times New Roman" w:hAnsi="Courier New" w:cs="Courier New"/>
+          <w:sz w:val="20"/>
+          <w:szCs w:val="20"/>
+          <w:lang w:eastAsia="pt-BR"/>
+        </w:rPr>
+        <w:t xml:space="preserve"> </w:t>
+      </w:r>
+      <w:proofErr w:type="spellStart"/>
+      <w:r>
+        <w:rPr>
+          <w:rFonts w:ascii="Courier New" w:eastAsia="Times New Roman" w:hAnsi="Courier New" w:cs="Courier New"/>
+          <w:sz w:val="20"/>
+          <w:szCs w:val="20"/>
+          <w:lang w:eastAsia="pt-BR"/>
+        </w:rPr>
+        <w:t>install</w:t>
+      </w:r>
+      <w:proofErr w:type="spellEnd"/>
+      <w:r>
+        <w:rPr>
+          <w:rFonts w:ascii="Courier New" w:eastAsia="Times New Roman" w:hAnsi="Courier New" w:cs="Courier New"/>
+          <w:sz w:val="20"/>
+          <w:szCs w:val="20"/>
+          <w:lang w:eastAsia="pt-BR"/>
+        </w:rPr>
+        <w:t xml:space="preserve"> --</w:t>
+      </w:r>
+      <w:proofErr w:type="spellStart"/>
+      <w:r>
+        <w:rPr>
+          <w:rFonts w:ascii="Courier New" w:eastAsia="Times New Roman" w:hAnsi="Courier New" w:cs="Courier New"/>
+          <w:sz w:val="20"/>
+          <w:szCs w:val="20"/>
+          <w:lang w:eastAsia="pt-BR"/>
+        </w:rPr>
+        <w:t>save</w:t>
+      </w:r>
+      <w:proofErr w:type="spellEnd"/>
+      <w:r>
+        <w:rPr>
+          <w:rFonts w:ascii="Courier New" w:eastAsia="Times New Roman" w:hAnsi="Courier New" w:cs="Courier New"/>
+          <w:sz w:val="20"/>
+          <w:szCs w:val="20"/>
+          <w:lang w:eastAsia="pt-BR"/>
+        </w:rPr>
+        <w:t xml:space="preserve"> </w:t>
+      </w:r>
+      <w:proofErr w:type="spellStart"/>
+      <w:r>
+        <w:rPr>
+          <w:rFonts w:ascii="Courier New" w:eastAsia="Times New Roman" w:hAnsi="Courier New" w:cs="Courier New"/>
+          <w:sz w:val="20"/>
+          <w:szCs w:val="20"/>
+          <w:lang w:eastAsia="pt-BR"/>
+        </w:rPr>
+        <w:t>react-navigation</w:t>
+      </w:r>
+      <w:proofErr w:type="spellEnd"/>
+    </w:p>
+    <w:p>
+      <w:pPr>
+        <w:tabs>
+          <w:tab w:val="left" w:pos="916"/>
+          <w:tab w:val="left" w:pos="1832"/>
+          <w:tab w:val="left" w:pos="2748"/>
+          <w:tab w:val="left" w:pos="3664"/>
+          <w:tab w:val="left" w:pos="4580"/>
+          <w:tab w:val="left" w:pos="5496"/>
+          <w:tab w:val="left" w:pos="6412"/>
+          <w:tab w:val="left" w:pos="7328"/>
+          <w:tab w:val="left" w:pos="8244"/>
+          <w:tab w:val="left" w:pos="9160"/>
+          <w:tab w:val="left" w:pos="10076"/>
+          <w:tab w:val="left" w:pos="10992"/>
+          <w:tab w:val="left" w:pos="11908"/>
+          <w:tab w:val="left" w:pos="12824"/>
+          <w:tab w:val="left" w:pos="13740"/>
+          <w:tab w:val="left" w:pos="14656"/>
+        </w:tabs>
+        <w:spacing w:after="0" w:line="240" w:lineRule="auto"/>
+        <w:rPr>
+          <w:rFonts w:ascii="Courier New" w:eastAsia="Times New Roman" w:hAnsi="Courier New" w:cs="Courier New"/>
+          <w:sz w:val="20"/>
+          <w:szCs w:val="20"/>
+          <w:lang w:eastAsia="pt-BR"/>
+        </w:rPr>
+      </w:pPr>
+      <w:proofErr w:type="spellStart"/>
+      <w:proofErr w:type="gramStart"/>
+      <w:r>
+        <w:rPr>
+          <w:rFonts w:ascii="Courier New" w:eastAsia="Times New Roman" w:hAnsi="Courier New" w:cs="Courier New"/>
+          <w:sz w:val="20"/>
+          <w:szCs w:val="20"/>
+          <w:lang w:eastAsia="pt-BR"/>
+        </w:rPr>
+        <w:t>npm</w:t>
+      </w:r>
+      <w:proofErr w:type="spellEnd"/>
+      <w:proofErr w:type="gramEnd"/>
+      <w:r>
+        <w:rPr>
+          <w:rFonts w:ascii="Courier New" w:eastAsia="Times New Roman" w:hAnsi="Courier New" w:cs="Courier New"/>
+          <w:sz w:val="20"/>
+          <w:szCs w:val="20"/>
+          <w:lang w:eastAsia="pt-BR"/>
+        </w:rPr>
+        <w:t xml:space="preserve"> </w:t>
+      </w:r>
+      <w:proofErr w:type="spellStart"/>
+      <w:r>
+        <w:rPr>
+          <w:rFonts w:ascii="Courier New" w:eastAsia="Times New Roman" w:hAnsi="Courier New" w:cs="Courier New"/>
+          <w:sz w:val="20"/>
+          <w:szCs w:val="20"/>
+          <w:lang w:eastAsia="pt-BR"/>
+        </w:rPr>
+        <w:t>install</w:t>
+      </w:r>
+      <w:proofErr w:type="spellEnd"/>
+      <w:r>
+        <w:rPr>
+          <w:rFonts w:ascii="Courier New" w:eastAsia="Times New Roman" w:hAnsi="Courier New" w:cs="Courier New"/>
+          <w:sz w:val="20"/>
+          <w:szCs w:val="20"/>
+          <w:lang w:eastAsia="pt-BR"/>
+        </w:rPr>
+        <w:t xml:space="preserve"> --</w:t>
+      </w:r>
+      <w:proofErr w:type="spellStart"/>
+      <w:r>
+        <w:rPr>
+          <w:rFonts w:ascii="Courier New" w:eastAsia="Times New Roman" w:hAnsi="Courier New" w:cs="Courier New"/>
+          <w:sz w:val="20"/>
+          <w:szCs w:val="20"/>
+          <w:lang w:eastAsia="pt-BR"/>
+        </w:rPr>
+        <w:t>save</w:t>
+      </w:r>
+      <w:proofErr w:type="spellEnd"/>
+      <w:r>
+        <w:rPr>
+          <w:rFonts w:ascii="Courier New" w:eastAsia="Times New Roman" w:hAnsi="Courier New" w:cs="Courier New"/>
+          <w:sz w:val="20"/>
+          <w:szCs w:val="20"/>
+          <w:lang w:eastAsia="pt-BR"/>
+        </w:rPr>
+        <w:t xml:space="preserve"> </w:t>
+      </w:r>
+      <w:proofErr w:type="spellStart"/>
+      <w:r>
+        <w:rPr>
+          <w:rFonts w:ascii="Courier New" w:eastAsia="Times New Roman" w:hAnsi="Courier New" w:cs="Courier New"/>
+          <w:sz w:val="20"/>
+          <w:szCs w:val="20"/>
+          <w:lang w:eastAsia="pt-BR"/>
+        </w:rPr>
+        <w:t>react-native-gesture-handler</w:t>
+      </w:r>
+      <w:proofErr w:type="spellEnd"/>
+    </w:p>
+    <w:p>
+      <w:pPr>
+        <w:tabs>
+          <w:tab w:val="left" w:pos="916"/>
+          <w:tab w:val="left" w:pos="1832"/>
+          <w:tab w:val="left" w:pos="2748"/>
+          <w:tab w:val="left" w:pos="3664"/>
+          <w:tab w:val="left" w:pos="4580"/>
+          <w:tab w:val="left" w:pos="5496"/>
+          <w:tab w:val="left" w:pos="6412"/>
+          <w:tab w:val="left" w:pos="7328"/>
+          <w:tab w:val="left" w:pos="8244"/>
+          <w:tab w:val="left" w:pos="9160"/>
+          <w:tab w:val="left" w:pos="10076"/>
+          <w:tab w:val="left" w:pos="10992"/>
+          <w:tab w:val="left" w:pos="11908"/>
+          <w:tab w:val="left" w:pos="12824"/>
+          <w:tab w:val="left" w:pos="13740"/>
+          <w:tab w:val="left" w:pos="14656"/>
+        </w:tabs>
+        <w:spacing w:after="0" w:line="240" w:lineRule="auto"/>
+        <w:rPr>
+          <w:rFonts w:ascii="Courier New" w:eastAsia="Times New Roman" w:hAnsi="Courier New" w:cs="Courier New"/>
+          <w:sz w:val="20"/>
+          <w:szCs w:val="20"/>
+          <w:lang w:eastAsia="pt-BR"/>
+        </w:rPr>
+      </w:pPr>
+      <w:proofErr w:type="spellStart"/>
+      <w:proofErr w:type="gramStart"/>
+      <w:r>
+        <w:rPr>
+          <w:rFonts w:ascii="Courier New" w:eastAsia="Times New Roman" w:hAnsi="Courier New" w:cs="Courier New"/>
+          <w:sz w:val="20"/>
+          <w:szCs w:val="20"/>
+          <w:lang w:eastAsia="pt-BR"/>
+        </w:rPr>
+        <w:t>react</w:t>
+      </w:r>
+      <w:proofErr w:type="gramEnd"/>
+      <w:r>
+        <w:rPr>
+          <w:rFonts w:ascii="Courier New" w:eastAsia="Times New Roman" w:hAnsi="Courier New" w:cs="Courier New"/>
+          <w:sz w:val="20"/>
+          <w:szCs w:val="20"/>
+          <w:lang w:eastAsia="pt-BR"/>
+        </w:rPr>
+        <w:t>-native</w:t>
+      </w:r>
+      <w:proofErr w:type="spellEnd"/>
+      <w:r>
+        <w:rPr>
+          <w:rFonts w:ascii="Courier New" w:eastAsia="Times New Roman" w:hAnsi="Courier New" w:cs="Courier New"/>
+          <w:sz w:val="20"/>
+          <w:szCs w:val="20"/>
+          <w:lang w:eastAsia="pt-BR"/>
+        </w:rPr>
+        <w:t xml:space="preserve"> link </w:t>
+      </w:r>
+      <w:proofErr w:type="spellStart"/>
+      <w:r>
+        <w:rPr>
+          <w:rFonts w:ascii="Courier New" w:eastAsia="Times New Roman" w:hAnsi="Courier New" w:cs="Courier New"/>
+          <w:sz w:val="20"/>
+          <w:szCs w:val="20"/>
+          <w:lang w:eastAsia="pt-BR"/>
+        </w:rPr>
+        <w:t>react-native-gesture-handler</w:t>
+      </w:r>
+      <w:proofErr w:type="spellEnd"/>
+    </w:p>
+    <w:p>
+      <w:pPr>
+        <w:rPr>
+          <w:rFonts w:asciiTheme="majorHAnsi" w:hAnsiTheme="majorHAnsi" w:cstheme="majorHAnsi"/>
+        </w:rPr>
+      </w:pPr>
+    </w:p>
+    <w:p>
+      <w:pPr>
+        <w:rPr>
+          <w:rFonts w:asciiTheme="majorHAnsi" w:hAnsiTheme="majorHAnsi" w:cstheme="majorHAnsi"/>
+        </w:rPr>
+      </w:pPr>
+      <w:r>
+        <w:rPr>
+          <w:rFonts w:asciiTheme="majorHAnsi" w:hAnsiTheme="majorHAnsi" w:cstheme="majorHAnsi"/>
+        </w:rPr>
+        <w:t xml:space="preserve">Alterar o arquivo index.js dentro da pasta </w:t>
+      </w:r>
+      <w:proofErr w:type="spellStart"/>
+      <w:r>
+        <w:rPr>
+          <w:rFonts w:asciiTheme="majorHAnsi" w:hAnsiTheme="majorHAnsi" w:cstheme="majorHAnsi"/>
+        </w:rPr>
+        <w:t>src</w:t>
+      </w:r>
+      <w:proofErr w:type="spellEnd"/>
+      <w:r>
+        <w:rPr>
+          <w:rFonts w:asciiTheme="majorHAnsi" w:hAnsiTheme="majorHAnsi" w:cstheme="majorHAnsi"/>
+        </w:rPr>
+        <w:t>.</w:t>
+      </w:r>
+    </w:p>
+    <w:p>
+      <w:pPr>
+        <w:jc w:val="center"/>
+        <w:rPr>
+          <w:rFonts w:asciiTheme="majorHAnsi" w:hAnsiTheme="majorHAnsi" w:cstheme="majorHAnsi"/>
+        </w:rPr>
+      </w:pPr>
+      <w:r>
+        <w:rPr>
+          <w:noProof/>
+          <w:lang w:eastAsia="pt-BR"/>
+        </w:rPr>
+        <w:drawing>
+          <wp:inline distT="0" distB="0" distL="0" distR="0" wp14:anchorId="77748C6D" wp14:editId="3108A2CF">
+            <wp:extent cx="5400040" cy="1561465"/>
+            <wp:effectExtent l="0" t="0" r="0" b="635"/>
+            <wp:docPr id="12" name="Imagem 12"/>
+            <wp:cNvGraphicFramePr>
+              <a:graphicFrameLocks xmlns:a="http://schemas.openxmlformats.org/drawingml/2006/main" noChangeAspect="1"/>
+            </wp:cNvGraphicFramePr>
+            <a:graphic xmlns:a="http://schemas.openxmlformats.org/drawingml/2006/main">
+              <a:graphicData uri="http://schemas.openxmlformats.org/drawingml/2006/picture">
+                <pic:pic xmlns:pic="http://schemas.openxmlformats.org/drawingml/2006/picture">
+                  <pic:nvPicPr>
+                    <pic:cNvPr id="1" name=""/>
+                    <pic:cNvPicPr/>
+                  </pic:nvPicPr>
+                  <pic:blipFill>
+                    <a:blip r:embed="rId18"/>
+                    <a:stretch>
+                      <a:fillRect/>
+                    </a:stretch>
+                  </pic:blipFill>
+                  <pic:spPr>
+                    <a:xfrm>
+                      <a:off x="0" y="0"/>
+                      <a:ext cx="5400040" cy="1561465"/>
+                    </a:xfrm>
+                    <a:prstGeom prst="rect">
+                      <a:avLst/>
+                    </a:prstGeom>
+                  </pic:spPr>
+                </pic:pic>
+              </a:graphicData>
+            </a:graphic>
+          </wp:inline>
+        </w:drawing>
+      </w:r>
+    </w:p>
+    <w:p>
+      <w:pPr>
+        <w:rPr>
+          <w:rFonts w:asciiTheme="majorHAnsi" w:hAnsiTheme="majorHAnsi" w:cstheme="majorHAnsi"/>
+        </w:rPr>
+      </w:pPr>
+    </w:p>
+    <w:p>
+      <w:pPr>
+        <w:rPr>
+          <w:rFonts w:asciiTheme="majorHAnsi" w:hAnsiTheme="majorHAnsi" w:cstheme="majorHAnsi"/>
+        </w:rPr>
+      </w:pPr>
+    </w:p>
+    <w:p>
+      <w:pPr>
+        <w:rPr>
+          <w:rFonts w:asciiTheme="majorHAnsi" w:hAnsiTheme="majorHAnsi" w:cstheme="majorHAnsi"/>
+        </w:rPr>
+      </w:pPr>
+    </w:p>
+    <w:p>
+      <w:pPr>
+        <w:rPr>
+          <w:rFonts w:asciiTheme="majorHAnsi" w:hAnsiTheme="majorHAnsi" w:cstheme="majorHAnsi"/>
+        </w:rPr>
+      </w:pPr>
+      <w:r>
+        <w:rPr>
+          <w:rFonts w:asciiTheme="majorHAnsi" w:hAnsiTheme="majorHAnsi" w:cstheme="majorHAnsi"/>
+        </w:rPr>
+        <w:lastRenderedPageBreak/>
+        <w:t>Alterar o main.js para adicionar um ícone na navegação</w:t>
+      </w:r>
+    </w:p>
+    <w:p>
+      <w:pPr>
+        <w:jc w:val="center"/>
+        <w:rPr>
+          <w:rFonts w:asciiTheme="majorHAnsi" w:hAnsiTheme="majorHAnsi" w:cstheme="majorHAnsi"/>
+        </w:rPr>
+      </w:pPr>
+      <w:r>
+        <w:rPr>
+          <w:noProof/>
+          <w:lang w:eastAsia="pt-BR"/>
+        </w:rPr>
+        <w:drawing>
+          <wp:inline distT="0" distB="0" distL="0" distR="0" wp14:anchorId="113F8C8B" wp14:editId="4DFF6159">
+            <wp:extent cx="3952875" cy="2600325"/>
+            <wp:effectExtent l="0" t="0" r="9525" b="9525"/>
+            <wp:docPr id="13" name="Imagem 13"/>
+            <wp:cNvGraphicFramePr>
+              <a:graphicFrameLocks xmlns:a="http://schemas.openxmlformats.org/drawingml/2006/main" noChangeAspect="1"/>
+            </wp:cNvGraphicFramePr>
+            <a:graphic xmlns:a="http://schemas.openxmlformats.org/drawingml/2006/main">
+              <a:graphicData uri="http://schemas.openxmlformats.org/drawingml/2006/picture">
+                <pic:pic xmlns:pic="http://schemas.openxmlformats.org/drawingml/2006/picture">
+                  <pic:nvPicPr>
+                    <pic:cNvPr id="1" name=""/>
+                    <pic:cNvPicPr/>
+                  </pic:nvPicPr>
+                  <pic:blipFill>
+                    <a:blip r:embed="rId19"/>
+                    <a:stretch>
+                      <a:fillRect/>
+                    </a:stretch>
+                  </pic:blipFill>
+                  <pic:spPr>
+                    <a:xfrm>
+                      <a:off x="0" y="0"/>
+                      <a:ext cx="3952875" cy="2600325"/>
+                    </a:xfrm>
+                    <a:prstGeom prst="rect">
+                      <a:avLst/>
+                    </a:prstGeom>
+                  </pic:spPr>
+                </pic:pic>
+              </a:graphicData>
+            </a:graphic>
+          </wp:inline>
+        </w:drawing>
+      </w:r>
+    </w:p>
+    <w:p>
+      <w:pPr>
+        <w:jc w:val="center"/>
+        <w:rPr>
+          <w:rFonts w:asciiTheme="majorHAnsi" w:hAnsiTheme="majorHAnsi" w:cstheme="majorHAnsi"/>
+        </w:rPr>
+      </w:pPr>
+      <w:r>
+        <w:rPr>
+          <w:noProof/>
+          <w:lang w:eastAsia="pt-BR"/>
+        </w:rPr>
+        <w:lastRenderedPageBreak/>
+        <w:drawing>
+          <wp:inline distT="0" distB="0" distL="0" distR="0" wp14:anchorId="312F2F39" wp14:editId="7A3373CC">
+            <wp:extent cx="3810000" cy="7686675"/>
+            <wp:effectExtent l="0" t="0" r="0" b="9525"/>
+            <wp:docPr id="14" name="Imagem 14"/>
+            <wp:cNvGraphicFramePr>
+              <a:graphicFrameLocks xmlns:a="http://schemas.openxmlformats.org/drawingml/2006/main" noChangeAspect="1"/>
+            </wp:cNvGraphicFramePr>
+            <a:graphic xmlns:a="http://schemas.openxmlformats.org/drawingml/2006/main">
+              <a:graphicData uri="http://schemas.openxmlformats.org/drawingml/2006/picture">
+                <pic:pic xmlns:pic="http://schemas.openxmlformats.org/drawingml/2006/picture">
+                  <pic:nvPicPr>
+                    <pic:cNvPr id="1" name=""/>
+                    <pic:cNvPicPr/>
+                  </pic:nvPicPr>
+                  <pic:blipFill>
+                    <a:blip r:embed="rId20"/>
+                    <a:stretch>
+                      <a:fillRect/>
+                    </a:stretch>
+                  </pic:blipFill>
+                  <pic:spPr>
+                    <a:xfrm>
+                      <a:off x="0" y="0"/>
+                      <a:ext cx="3810000" cy="7686675"/>
+                    </a:xfrm>
+                    <a:prstGeom prst="rect">
+                      <a:avLst/>
+                    </a:prstGeom>
+                  </pic:spPr>
+                </pic:pic>
+              </a:graphicData>
+            </a:graphic>
+          </wp:inline>
+        </w:drawing>
+      </w:r>
+    </w:p>
+    <w:p>
+      <w:pPr>
+        <w:rPr>
+          <w:rFonts w:asciiTheme="majorHAnsi" w:hAnsiTheme="majorHAnsi" w:cstheme="majorHAnsi"/>
+        </w:rPr>
+      </w:pPr>
+    </w:p>
+    <w:p>
+      <w:pPr>
+        <w:rPr>
+          <w:rFonts w:asciiTheme="majorHAnsi" w:hAnsiTheme="majorHAnsi" w:cstheme="majorHAnsi"/>
+        </w:rPr>
+      </w:pPr>
+    </w:p>
+    <w:p>
+      <w:pPr>
+        <w:rPr>
+          <w:rFonts w:asciiTheme="majorHAnsi" w:hAnsiTheme="majorHAnsi" w:cstheme="majorHAnsi"/>
+        </w:rPr>
+      </w:pPr>
+    </w:p>
+    <w:p>
+      <w:pPr>
+        <w:rPr>
+          <w:rFonts w:asciiTheme="majorHAnsi" w:hAnsiTheme="majorHAnsi" w:cstheme="majorHAnsi"/>
+        </w:rPr>
+      </w:pPr>
+    </w:p>
+    <w:p>
+      <w:pPr>
+        <w:rPr>
+          <w:rFonts w:asciiTheme="majorHAnsi" w:hAnsiTheme="majorHAnsi" w:cstheme="majorHAnsi"/>
+        </w:rPr>
+      </w:pPr>
+      <w:r>
+        <w:rPr>
+          <w:rFonts w:asciiTheme="majorHAnsi" w:hAnsiTheme="majorHAnsi" w:cstheme="majorHAnsi"/>
+        </w:rPr>
+        <w:lastRenderedPageBreak/>
+        <w:t xml:space="preserve">Importar o </w:t>
+      </w:r>
+      <w:proofErr w:type="spellStart"/>
+      <w:r>
+        <w:rPr>
+          <w:rFonts w:asciiTheme="majorHAnsi" w:hAnsiTheme="majorHAnsi" w:cstheme="majorHAnsi"/>
+        </w:rPr>
+        <w:t>StyleSheet</w:t>
+      </w:r>
+      <w:proofErr w:type="spellEnd"/>
+      <w:r>
+        <w:rPr>
+          <w:rFonts w:asciiTheme="majorHAnsi" w:hAnsiTheme="majorHAnsi" w:cstheme="majorHAnsi"/>
+        </w:rPr>
+        <w:t xml:space="preserve"> e incluir o estilo na main.js.</w:t>
+      </w:r>
+    </w:p>
+    <w:p>
+      <w:pPr>
+        <w:jc w:val="center"/>
+        <w:rPr>
+          <w:rFonts w:asciiTheme="majorHAnsi" w:hAnsiTheme="majorHAnsi" w:cstheme="majorHAnsi"/>
+        </w:rPr>
+      </w:pPr>
+      <w:r>
+        <w:rPr>
+          <w:noProof/>
+          <w:lang w:eastAsia="pt-BR"/>
+        </w:rPr>
+        <w:drawing>
+          <wp:inline distT="0" distB="0" distL="0" distR="0" wp14:anchorId="221B3578" wp14:editId="433C1219">
+            <wp:extent cx="3104707" cy="3804473"/>
+            <wp:effectExtent l="0" t="0" r="635" b="5715"/>
+            <wp:docPr id="15" name="Imagem 15"/>
+            <wp:cNvGraphicFramePr>
+              <a:graphicFrameLocks xmlns:a="http://schemas.openxmlformats.org/drawingml/2006/main" noChangeAspect="1"/>
+            </wp:cNvGraphicFramePr>
+            <a:graphic xmlns:a="http://schemas.openxmlformats.org/drawingml/2006/main">
+              <a:graphicData uri="http://schemas.openxmlformats.org/drawingml/2006/picture">
+                <pic:pic xmlns:pic="http://schemas.openxmlformats.org/drawingml/2006/picture">
+                  <pic:nvPicPr>
+                    <pic:cNvPr id="1" name=""/>
+                    <pic:cNvPicPr/>
+                  </pic:nvPicPr>
+                  <pic:blipFill>
+                    <a:blip r:embed="rId21"/>
+                    <a:stretch>
+                      <a:fillRect/>
+                    </a:stretch>
+                  </pic:blipFill>
+                  <pic:spPr>
+                    <a:xfrm>
+                      <a:off x="0" y="0"/>
+                      <a:ext cx="3106432" cy="3806587"/>
+                    </a:xfrm>
+                    <a:prstGeom prst="rect">
+                      <a:avLst/>
+                    </a:prstGeom>
+                  </pic:spPr>
+                </pic:pic>
+              </a:graphicData>
+            </a:graphic>
+          </wp:inline>
+        </w:drawing>
+      </w:r>
+    </w:p>
+    <w:p>
+      <w:pPr>
+        <w:rPr>
+          <w:rFonts w:asciiTheme="majorHAnsi" w:hAnsiTheme="majorHAnsi" w:cstheme="majorHAnsi"/>
+        </w:rPr>
+      </w:pPr>
+      <w:r>
+        <w:rPr>
+          <w:rFonts w:asciiTheme="majorHAnsi" w:hAnsiTheme="majorHAnsi" w:cstheme="majorHAnsi"/>
+        </w:rPr>
+        <w:t>Alterar o estilo no profile.js.</w:t>
+      </w:r>
+    </w:p>
+    <w:p>
+      <w:pPr>
+        <w:jc w:val="center"/>
+        <w:rPr>
+          <w:rFonts w:asciiTheme="majorHAnsi" w:hAnsiTheme="majorHAnsi" w:cstheme="majorHAnsi"/>
+        </w:rPr>
+      </w:pPr>
+      <w:r>
+        <w:rPr>
+          <w:noProof/>
+          <w:lang w:eastAsia="pt-BR"/>
+        </w:rPr>
+        <w:drawing>
+          <wp:inline distT="0" distB="0" distL="0" distR="0" wp14:anchorId="107FF1E6" wp14:editId="35B6967D">
+            <wp:extent cx="4000356" cy="4221126"/>
+            <wp:effectExtent l="0" t="0" r="635" b="8255"/>
+            <wp:docPr id="16" name="Imagem 16"/>
+            <wp:cNvGraphicFramePr>
+              <a:graphicFrameLocks xmlns:a="http://schemas.openxmlformats.org/drawingml/2006/main" noChangeAspect="1"/>
+            </wp:cNvGraphicFramePr>
+            <a:graphic xmlns:a="http://schemas.openxmlformats.org/drawingml/2006/main">
+              <a:graphicData uri="http://schemas.openxmlformats.org/drawingml/2006/picture">
+                <pic:pic xmlns:pic="http://schemas.openxmlformats.org/drawingml/2006/picture">
+                  <pic:nvPicPr>
+                    <pic:cNvPr id="1" name=""/>
+                    <pic:cNvPicPr/>
+                  </pic:nvPicPr>
+                  <pic:blipFill>
+                    <a:blip r:embed="rId22"/>
+                    <a:stretch>
+                      <a:fillRect/>
+                    </a:stretch>
+                  </pic:blipFill>
+                  <pic:spPr>
+                    <a:xfrm>
+                      <a:off x="0" y="0"/>
+                      <a:ext cx="4001404" cy="4222232"/>
+                    </a:xfrm>
+                    <a:prstGeom prst="rect">
+                      <a:avLst/>
+                    </a:prstGeom>
+                  </pic:spPr>
+                </pic:pic>
+              </a:graphicData>
+            </a:graphic>
+          </wp:inline>
+        </w:drawing>
+      </w:r>
+    </w:p>
+    <w:p>
+      <w:pPr>
+        <w:rPr>
+          <w:rFonts w:asciiTheme="majorHAnsi" w:hAnsiTheme="majorHAnsi" w:cstheme="majorHAnsi"/>
+        </w:rPr>
+      </w:pPr>
+      <w:r>
+        <w:rPr>
+          <w:rFonts w:asciiTheme="majorHAnsi" w:hAnsiTheme="majorHAnsi" w:cstheme="majorHAnsi"/>
+        </w:rPr>
+        <w:lastRenderedPageBreak/>
+        <w:t xml:space="preserve">Resultado da alteração entre </w:t>
+      </w:r>
+      <w:proofErr w:type="spellStart"/>
+      <w:r>
+        <w:rPr>
+          <w:rFonts w:asciiTheme="majorHAnsi" w:hAnsiTheme="majorHAnsi" w:cstheme="majorHAnsi"/>
+        </w:rPr>
+        <w:t>main</w:t>
+      </w:r>
+      <w:proofErr w:type="spellEnd"/>
+      <w:r>
+        <w:rPr>
+          <w:rFonts w:asciiTheme="majorHAnsi" w:hAnsiTheme="majorHAnsi" w:cstheme="majorHAnsi"/>
+        </w:rPr>
+        <w:t xml:space="preserve"> e profile.js.</w:t>
+      </w:r>
+    </w:p>
+    <w:p>
+      <w:pPr>
+        <w:jc w:val="center"/>
+        <w:rPr>
+          <w:rFonts w:asciiTheme="majorHAnsi" w:hAnsiTheme="majorHAnsi" w:cstheme="majorHAnsi"/>
+        </w:rPr>
+      </w:pPr>
+      <w:r>
+        <w:rPr>
+          <w:noProof/>
+          <w:lang w:eastAsia="pt-BR"/>
+        </w:rPr>
+        <w:drawing>
+          <wp:inline distT="0" distB="0" distL="0" distR="0" wp14:anchorId="06DEF594" wp14:editId="327FD1AF">
+            <wp:extent cx="3810000" cy="7686675"/>
+            <wp:effectExtent l="0" t="0" r="0" b="9525"/>
+            <wp:docPr id="17" name="Imagem 17"/>
+            <wp:cNvGraphicFramePr>
+              <a:graphicFrameLocks xmlns:a="http://schemas.openxmlformats.org/drawingml/2006/main" noChangeAspect="1"/>
+            </wp:cNvGraphicFramePr>
+            <a:graphic xmlns:a="http://schemas.openxmlformats.org/drawingml/2006/main">
+              <a:graphicData uri="http://schemas.openxmlformats.org/drawingml/2006/picture">
+                <pic:pic xmlns:pic="http://schemas.openxmlformats.org/drawingml/2006/picture">
+                  <pic:nvPicPr>
+                    <pic:cNvPr id="1" name=""/>
+                    <pic:cNvPicPr/>
+                  </pic:nvPicPr>
+                  <pic:blipFill>
+                    <a:blip r:embed="rId23"/>
+                    <a:stretch>
+                      <a:fillRect/>
+                    </a:stretch>
+                  </pic:blipFill>
+                  <pic:spPr>
+                    <a:xfrm>
+                      <a:off x="0" y="0"/>
+                      <a:ext cx="3810000" cy="7686675"/>
+                    </a:xfrm>
+                    <a:prstGeom prst="rect">
+                      <a:avLst/>
+                    </a:prstGeom>
+                  </pic:spPr>
+                </pic:pic>
+              </a:graphicData>
+            </a:graphic>
+          </wp:inline>
+        </w:drawing>
+      </w:r>
+    </w:p>
+    <w:p>
+      <w:pPr>
+        <w:rPr>
+          <w:rFonts w:asciiTheme="majorHAnsi" w:hAnsiTheme="majorHAnsi" w:cstheme="majorHAnsi"/>
+        </w:rPr>
+      </w:pPr>
+    </w:p>
+    <w:p>
+      <w:pPr>
+        <w:rPr>
+          <w:rFonts w:asciiTheme="majorHAnsi" w:hAnsiTheme="majorHAnsi" w:cstheme="majorHAnsi"/>
+        </w:rPr>
+      </w:pPr>
+    </w:p>
+    <w:p>
+      <w:pPr>
+        <w:rPr>
+          <w:rFonts w:asciiTheme="majorHAnsi" w:hAnsiTheme="majorHAnsi" w:cstheme="majorHAnsi"/>
+        </w:rPr>
+      </w:pPr>
+    </w:p>
+    <w:p>
+      <w:pPr>
+        <w:rPr>
+          <w:rFonts w:asciiTheme="majorHAnsi" w:hAnsiTheme="majorHAnsi" w:cstheme="majorHAnsi"/>
+        </w:rPr>
+      </w:pPr>
+      <w:r>
+        <w:rPr>
+          <w:rFonts w:asciiTheme="majorHAnsi" w:hAnsiTheme="majorHAnsi" w:cstheme="majorHAnsi"/>
+        </w:rPr>
+        <w:lastRenderedPageBreak/>
+        <w:t>Alterando o index.js da pasta src.js para realizar a mudança na navegação.</w:t>
+      </w:r>
+    </w:p>
+    <w:p>
+      <w:pPr>
+        <w:jc w:val="center"/>
+        <w:rPr>
+          <w:rFonts w:asciiTheme="majorHAnsi" w:hAnsiTheme="majorHAnsi" w:cstheme="majorHAnsi"/>
+        </w:rPr>
+      </w:pPr>
+      <w:r>
+        <w:rPr>
+          <w:noProof/>
+          <w:lang w:eastAsia="pt-BR"/>
+        </w:rPr>
+        <w:drawing>
+          <wp:inline distT="0" distB="0" distL="0" distR="0" wp14:anchorId="4DDB2AF1" wp14:editId="6C0B3D22">
+            <wp:extent cx="3314700" cy="4838700"/>
+            <wp:effectExtent l="0" t="0" r="0" b="0"/>
+            <wp:docPr id="19" name="Imagem 19"/>
+            <wp:cNvGraphicFramePr>
+              <a:graphicFrameLocks xmlns:a="http://schemas.openxmlformats.org/drawingml/2006/main" noChangeAspect="1"/>
+            </wp:cNvGraphicFramePr>
+            <a:graphic xmlns:a="http://schemas.openxmlformats.org/drawingml/2006/main">
+              <a:graphicData uri="http://schemas.openxmlformats.org/drawingml/2006/picture">
+                <pic:pic xmlns:pic="http://schemas.openxmlformats.org/drawingml/2006/picture">
+                  <pic:nvPicPr>
+                    <pic:cNvPr id="1" name=""/>
+                    <pic:cNvPicPr/>
+                  </pic:nvPicPr>
+                  <pic:blipFill>
+                    <a:blip r:embed="rId24"/>
+                    <a:stretch>
+                      <a:fillRect/>
+                    </a:stretch>
+                  </pic:blipFill>
+                  <pic:spPr>
+                    <a:xfrm>
+                      <a:off x="0" y="0"/>
+                      <a:ext cx="3314700" cy="4838700"/>
+                    </a:xfrm>
+                    <a:prstGeom prst="rect">
+                      <a:avLst/>
+                    </a:prstGeom>
+                  </pic:spPr>
+                </pic:pic>
+              </a:graphicData>
+            </a:graphic>
+          </wp:inline>
+        </w:drawing>
+      </w:r>
+    </w:p>
+    <w:p>
+      <w:pPr>
+        <w:rPr>
+          <w:rFonts w:asciiTheme="majorHAnsi" w:hAnsiTheme="majorHAnsi" w:cstheme="majorHAnsi"/>
+        </w:rPr>
+      </w:pPr>
+      <w:r>
+        <w:rPr>
+          <w:rFonts w:asciiTheme="majorHAnsi" w:hAnsiTheme="majorHAnsi" w:cstheme="majorHAnsi"/>
+        </w:rPr>
+        <w:t>Resultado ao alterar o estilo</w:t>
+      </w:r>
+    </w:p>
+    <w:p>
+      <w:pPr>
+        <w:jc w:val="center"/>
+        <w:rPr>
+          <w:rFonts w:asciiTheme="majorHAnsi" w:hAnsiTheme="majorHAnsi" w:cstheme="majorHAnsi"/>
+        </w:rPr>
+      </w:pPr>
+      <w:r>
+        <w:rPr>
+          <w:noProof/>
+          <w:lang w:eastAsia="pt-BR"/>
+        </w:rPr>
+        <w:lastRenderedPageBreak/>
+        <w:drawing>
+          <wp:inline distT="0" distB="0" distL="0" distR="0" wp14:anchorId="7318C76E" wp14:editId="18A7AAEB">
+            <wp:extent cx="3810000" cy="7686675"/>
+            <wp:effectExtent l="0" t="0" r="0" b="9525"/>
+            <wp:docPr id="18" name="Imagem 18"/>
+            <wp:cNvGraphicFramePr>
+              <a:graphicFrameLocks xmlns:a="http://schemas.openxmlformats.org/drawingml/2006/main" noChangeAspect="1"/>
+            </wp:cNvGraphicFramePr>
+            <a:graphic xmlns:a="http://schemas.openxmlformats.org/drawingml/2006/main">
+              <a:graphicData uri="http://schemas.openxmlformats.org/drawingml/2006/picture">
+                <pic:pic xmlns:pic="http://schemas.openxmlformats.org/drawingml/2006/picture">
+                  <pic:nvPicPr>
+                    <pic:cNvPr id="1" name=""/>
+                    <pic:cNvPicPr/>
+                  </pic:nvPicPr>
+                  <pic:blipFill>
+                    <a:blip r:embed="rId25"/>
+                    <a:stretch>
+                      <a:fillRect/>
+                    </a:stretch>
+                  </pic:blipFill>
+                  <pic:spPr>
+                    <a:xfrm>
+                      <a:off x="0" y="0"/>
+                      <a:ext cx="3810000" cy="7686675"/>
+                    </a:xfrm>
+                    <a:prstGeom prst="rect">
+                      <a:avLst/>
+                    </a:prstGeom>
+                  </pic:spPr>
+                </pic:pic>
+              </a:graphicData>
+            </a:graphic>
+          </wp:inline>
+        </w:drawing>
+      </w:r>
+    </w:p>
+    <w:p>
+      <w:pPr>
+        <w:rPr>
+          <w:rFonts w:asciiTheme="majorHAnsi" w:hAnsiTheme="majorHAnsi" w:cstheme="majorHAnsi"/>
+        </w:rPr>
+      </w:pPr>
+    </w:p>
+    <w:p>
+      <w:pPr>
+        <w:rPr>
+          <w:rFonts w:asciiTheme="majorHAnsi" w:hAnsiTheme="majorHAnsi" w:cstheme="majorHAnsi"/>
+        </w:rPr>
+      </w:pPr>
+      <w:r>
+        <w:rPr>
+          <w:rFonts w:asciiTheme="majorHAnsi" w:hAnsiTheme="majorHAnsi" w:cstheme="majorHAnsi"/>
+        </w:rPr>
+        <w:t>Alterar novamente o main.js e o profile.js para deixar os ícones brancos.</w:t>
+      </w:r>
+    </w:p>
+    <w:p>
+      <w:pPr>
+        <w:rPr>
+          <w:rFonts w:asciiTheme="majorHAnsi" w:hAnsiTheme="majorHAnsi" w:cstheme="majorHAnsi"/>
+        </w:rPr>
+      </w:pPr>
+    </w:p>
+    <w:p>
+      <w:pPr>
+        <w:rPr>
+          <w:rFonts w:asciiTheme="majorHAnsi" w:hAnsiTheme="majorHAnsi" w:cstheme="majorHAnsi"/>
+        </w:rPr>
+      </w:pPr>
+    </w:p>
+    <w:p>
+      <w:pPr>
+        <w:jc w:val="center"/>
+        <w:rPr>
+          <w:rFonts w:asciiTheme="majorHAnsi" w:hAnsiTheme="majorHAnsi" w:cstheme="majorHAnsi"/>
+        </w:rPr>
+      </w:pPr>
+      <w:r>
+        <w:rPr>
+          <w:noProof/>
+          <w:lang w:eastAsia="pt-BR"/>
+        </w:rPr>
+        <w:lastRenderedPageBreak/>
+        <w:drawing>
+          <wp:inline distT="0" distB="0" distL="0" distR="0" wp14:anchorId="3F3A9816" wp14:editId="33F23E70">
+            <wp:extent cx="5400040" cy="3470910"/>
+            <wp:effectExtent l="0" t="0" r="0" b="0"/>
+            <wp:docPr id="20" name="Imagem 20"/>
+            <wp:cNvGraphicFramePr>
+              <a:graphicFrameLocks xmlns:a="http://schemas.openxmlformats.org/drawingml/2006/main" noChangeAspect="1"/>
+            </wp:cNvGraphicFramePr>
+            <a:graphic xmlns:a="http://schemas.openxmlformats.org/drawingml/2006/main">
+              <a:graphicData uri="http://schemas.openxmlformats.org/drawingml/2006/picture">
+                <pic:pic xmlns:pic="http://schemas.openxmlformats.org/drawingml/2006/picture">
+                  <pic:nvPicPr>
+                    <pic:cNvPr id="1" name=""/>
+                    <pic:cNvPicPr/>
+                  </pic:nvPicPr>
+                  <pic:blipFill>
+                    <a:blip r:embed="rId26"/>
+                    <a:stretch>
+                      <a:fillRect/>
+                    </a:stretch>
+                  </pic:blipFill>
+                  <pic:spPr>
+                    <a:xfrm>
+                      <a:off x="0" y="0"/>
+                      <a:ext cx="5400040" cy="3470910"/>
+                    </a:xfrm>
+                    <a:prstGeom prst="rect">
+                      <a:avLst/>
+                    </a:prstGeom>
+                  </pic:spPr>
+                </pic:pic>
+              </a:graphicData>
+            </a:graphic>
+          </wp:inline>
+        </w:drawing>
+      </w:r>
+    </w:p>
+    <w:p>
+      <w:pPr>
+        <w:jc w:val="center"/>
+        <w:rPr>
+          <w:rFonts w:asciiTheme="majorHAnsi" w:hAnsiTheme="majorHAnsi" w:cstheme="majorHAnsi"/>
+        </w:rPr>
+      </w:pPr>
+      <w:r>
+        <w:rPr>
+          <w:noProof/>
+          <w:lang w:eastAsia="pt-BR"/>
+        </w:rPr>
+        <w:drawing>
+          <wp:inline distT="0" distB="0" distL="0" distR="0" wp14:anchorId="2A1AFB00" wp14:editId="7669E955">
+            <wp:extent cx="2392326" cy="4826518"/>
+            <wp:effectExtent l="0" t="0" r="8255" b="0"/>
+            <wp:docPr id="21" name="Imagem 21"/>
+            <wp:cNvGraphicFramePr>
+              <a:graphicFrameLocks xmlns:a="http://schemas.openxmlformats.org/drawingml/2006/main" noChangeAspect="1"/>
+            </wp:cNvGraphicFramePr>
+            <a:graphic xmlns:a="http://schemas.openxmlformats.org/drawingml/2006/main">
+              <a:graphicData uri="http://schemas.openxmlformats.org/drawingml/2006/picture">
+                <pic:pic xmlns:pic="http://schemas.openxmlformats.org/drawingml/2006/picture">
+                  <pic:nvPicPr>
+                    <pic:cNvPr id="1" name=""/>
+                    <pic:cNvPicPr/>
+                  </pic:nvPicPr>
+                  <pic:blipFill>
+                    <a:blip r:embed="rId27"/>
+                    <a:stretch>
+                      <a:fillRect/>
+                    </a:stretch>
+                  </pic:blipFill>
+                  <pic:spPr>
+                    <a:xfrm>
+                      <a:off x="0" y="0"/>
+                      <a:ext cx="2397671" cy="4837301"/>
+                    </a:xfrm>
+                    <a:prstGeom prst="rect">
+                      <a:avLst/>
+                    </a:prstGeom>
+                  </pic:spPr>
+                </pic:pic>
+              </a:graphicData>
+            </a:graphic>
+          </wp:inline>
+        </w:drawing>
+      </w:r>
+    </w:p>
+    <w:p>
+      <w:pPr>
+        <w:jc w:val="center"/>
+        <w:rPr>
+          <w:rFonts w:asciiTheme="majorHAnsi" w:hAnsiTheme="majorHAnsi" w:cstheme="majorHAnsi"/>
+        </w:rPr>
+      </w:pPr>
+    </w:p>
+    <w:p>
+      <w:pPr>
+        <w:rPr>
+          <w:rFonts w:asciiTheme="majorHAnsi" w:hAnsiTheme="majorHAnsi" w:cstheme="majorHAnsi"/>
+        </w:rPr>
+      </w:pPr>
+      <w:r>
+        <w:rPr>
+          <w:rFonts w:asciiTheme="majorHAnsi" w:hAnsiTheme="majorHAnsi" w:cstheme="majorHAnsi"/>
+        </w:rPr>
+        <w:lastRenderedPageBreak/>
+        <w:t>Alterando o main.js.</w:t>
+      </w:r>
+    </w:p>
+    <w:p>
+      <w:pPr>
+        <w:rPr>
+          <w:rFonts w:asciiTheme="majorHAnsi" w:hAnsiTheme="majorHAnsi" w:cstheme="majorHAnsi"/>
+        </w:rPr>
+      </w:pPr>
+      <w:r>
+        <w:rPr>
+          <w:rFonts w:asciiTheme="majorHAnsi" w:hAnsiTheme="majorHAnsi" w:cstheme="majorHAnsi"/>
+        </w:rPr>
+        <w:t>Alterar a construção do layout.</w:t>
+      </w:r>
+    </w:p>
+    <w:p>
+      <w:pPr>
+        <w:jc w:val="center"/>
+        <w:rPr>
+          <w:rFonts w:asciiTheme="majorHAnsi" w:hAnsiTheme="majorHAnsi" w:cstheme="majorHAnsi"/>
+        </w:rPr>
+      </w:pPr>
+      <w:r>
+        <w:rPr>
+          <w:noProof/>
+          <w:lang w:eastAsia="pt-BR"/>
+        </w:rPr>
+        <w:drawing>
+          <wp:inline distT="0" distB="0" distL="0" distR="0" wp14:anchorId="086C9BCA" wp14:editId="575B933D">
+            <wp:extent cx="4455042" cy="2405549"/>
+            <wp:effectExtent l="0" t="0" r="3175" b="0"/>
+            <wp:docPr id="22" name="Imagem 22"/>
+            <wp:cNvGraphicFramePr>
+              <a:graphicFrameLocks xmlns:a="http://schemas.openxmlformats.org/drawingml/2006/main" noChangeAspect="1"/>
+            </wp:cNvGraphicFramePr>
+            <a:graphic xmlns:a="http://schemas.openxmlformats.org/drawingml/2006/main">
+              <a:graphicData uri="http://schemas.openxmlformats.org/drawingml/2006/picture">
+                <pic:pic xmlns:pic="http://schemas.openxmlformats.org/drawingml/2006/picture">
+                  <pic:nvPicPr>
+                    <pic:cNvPr id="1" name=""/>
+                    <pic:cNvPicPr/>
+                  </pic:nvPicPr>
+                  <pic:blipFill>
+                    <a:blip r:embed="rId28"/>
+                    <a:stretch>
+                      <a:fillRect/>
+                    </a:stretch>
+                  </pic:blipFill>
+                  <pic:spPr>
+                    <a:xfrm>
+                      <a:off x="0" y="0"/>
+                      <a:ext cx="4457093" cy="2406657"/>
+                    </a:xfrm>
+                    <a:prstGeom prst="rect">
+                      <a:avLst/>
+                    </a:prstGeom>
+                  </pic:spPr>
+                </pic:pic>
+              </a:graphicData>
+            </a:graphic>
+          </wp:inline>
+        </w:drawing>
+      </w:r>
+    </w:p>
+    <w:p>
+      <w:pPr>
+        <w:rPr>
+          <w:rFonts w:asciiTheme="majorHAnsi" w:hAnsiTheme="majorHAnsi" w:cstheme="majorHAnsi"/>
+        </w:rPr>
+      </w:pPr>
+      <w:r>
+        <w:rPr>
+          <w:rFonts w:asciiTheme="majorHAnsi" w:hAnsiTheme="majorHAnsi" w:cstheme="majorHAnsi"/>
+        </w:rPr>
+        <w:t>Alterar o conteúdo dos estilos.</w:t>
+      </w:r>
+    </w:p>
+    <w:p>
+      <w:pPr>
+        <w:jc w:val="center"/>
+        <w:rPr>
+          <w:rFonts w:asciiTheme="majorHAnsi" w:hAnsiTheme="majorHAnsi" w:cstheme="majorHAnsi"/>
+        </w:rPr>
+      </w:pPr>
+      <w:r>
+        <w:rPr>
+          <w:noProof/>
+          <w:lang w:eastAsia="pt-BR"/>
+        </w:rPr>
+        <w:drawing>
+          <wp:inline distT="0" distB="0" distL="0" distR="0" wp14:anchorId="16721B6A" wp14:editId="22EC6C99">
+            <wp:extent cx="1759438" cy="5061098"/>
+            <wp:effectExtent l="0" t="0" r="0" b="6350"/>
+            <wp:docPr id="24" name="Imagem 24"/>
+            <wp:cNvGraphicFramePr>
+              <a:graphicFrameLocks xmlns:a="http://schemas.openxmlformats.org/drawingml/2006/main" noChangeAspect="1"/>
+            </wp:cNvGraphicFramePr>
+            <a:graphic xmlns:a="http://schemas.openxmlformats.org/drawingml/2006/main">
+              <a:graphicData uri="http://schemas.openxmlformats.org/drawingml/2006/picture">
+                <pic:pic xmlns:pic="http://schemas.openxmlformats.org/drawingml/2006/picture">
+                  <pic:nvPicPr>
+                    <pic:cNvPr id="1" name=""/>
+                    <pic:cNvPicPr/>
+                  </pic:nvPicPr>
+                  <pic:blipFill>
+                    <a:blip r:embed="rId29"/>
+                    <a:stretch>
+                      <a:fillRect/>
+                    </a:stretch>
+                  </pic:blipFill>
+                  <pic:spPr>
+                    <a:xfrm>
+                      <a:off x="0" y="0"/>
+                      <a:ext cx="1762987" cy="5071307"/>
+                    </a:xfrm>
+                    <a:prstGeom prst="rect">
+                      <a:avLst/>
+                    </a:prstGeom>
+                  </pic:spPr>
+                </pic:pic>
+              </a:graphicData>
+            </a:graphic>
+          </wp:inline>
+        </w:drawing>
+      </w:r>
+    </w:p>
+    <w:p>
+      <w:pPr>
+        <w:jc w:val="center"/>
+        <w:rPr>
+          <w:rFonts w:asciiTheme="majorHAnsi" w:hAnsiTheme="majorHAnsi" w:cstheme="majorHAnsi"/>
+        </w:rPr>
+      </w:pPr>
+      <w:r>
+        <w:rPr>
+          <w:noProof/>
+          <w:lang w:eastAsia="pt-BR"/>
+        </w:rPr>
+        <w:lastRenderedPageBreak/>
+        <w:drawing>
+          <wp:inline distT="0" distB="0" distL="0" distR="0" wp14:anchorId="32FB74E5" wp14:editId="15A26BFF">
+            <wp:extent cx="2635083" cy="5316280"/>
+            <wp:effectExtent l="0" t="0" r="0" b="0"/>
+            <wp:docPr id="23" name="Imagem 23"/>
+            <wp:cNvGraphicFramePr>
+              <a:graphicFrameLocks xmlns:a="http://schemas.openxmlformats.org/drawingml/2006/main" noChangeAspect="1"/>
+            </wp:cNvGraphicFramePr>
+            <a:graphic xmlns:a="http://schemas.openxmlformats.org/drawingml/2006/main">
+              <a:graphicData uri="http://schemas.openxmlformats.org/drawingml/2006/picture">
+                <pic:pic xmlns:pic="http://schemas.openxmlformats.org/drawingml/2006/picture">
+                  <pic:nvPicPr>
+                    <pic:cNvPr id="1" name=""/>
+                    <pic:cNvPicPr/>
+                  </pic:nvPicPr>
+                  <pic:blipFill>
+                    <a:blip r:embed="rId30"/>
+                    <a:stretch>
+                      <a:fillRect/>
+                    </a:stretch>
+                  </pic:blipFill>
+                  <pic:spPr>
+                    <a:xfrm>
+                      <a:off x="0" y="0"/>
+                      <a:ext cx="2636727" cy="5319597"/>
+                    </a:xfrm>
+                    <a:prstGeom prst="rect">
+                      <a:avLst/>
+                    </a:prstGeom>
+                  </pic:spPr>
+                </pic:pic>
+              </a:graphicData>
+            </a:graphic>
+          </wp:inline>
+        </w:drawing>
+      </w:r>
+    </w:p>
+    <w:p>
+      <w:pPr>
+        <w:rPr>
+          <w:rFonts w:asciiTheme="majorHAnsi" w:hAnsiTheme="majorHAnsi" w:cstheme="majorHAnsi"/>
+        </w:rPr>
+      </w:pPr>
+      <w:r>
+        <w:rPr>
+          <w:rFonts w:asciiTheme="majorHAnsi" w:hAnsiTheme="majorHAnsi" w:cstheme="majorHAnsi"/>
+        </w:rPr>
+        <w:t>Incluir a lista de eventos na main.js.</w:t>
+      </w:r>
+    </w:p>
+    <w:p>
+      <w:pPr>
+        <w:jc w:val="center"/>
+        <w:rPr>
+          <w:rFonts w:asciiTheme="majorHAnsi" w:hAnsiTheme="majorHAnsi" w:cstheme="majorHAnsi"/>
+        </w:rPr>
+      </w:pPr>
+      <w:r>
+        <w:rPr>
+          <w:noProof/>
+          <w:lang w:eastAsia="pt-BR"/>
+        </w:rPr>
+        <w:drawing>
+          <wp:inline distT="0" distB="0" distL="0" distR="0" wp14:anchorId="67821EC7" wp14:editId="05E39702">
+            <wp:extent cx="4743450" cy="962025"/>
+            <wp:effectExtent l="0" t="0" r="0" b="9525"/>
+            <wp:docPr id="25" name="Imagem 25"/>
+            <wp:cNvGraphicFramePr>
+              <a:graphicFrameLocks xmlns:a="http://schemas.openxmlformats.org/drawingml/2006/main" noChangeAspect="1"/>
+            </wp:cNvGraphicFramePr>
+            <a:graphic xmlns:a="http://schemas.openxmlformats.org/drawingml/2006/main">
+              <a:graphicData uri="http://schemas.openxmlformats.org/drawingml/2006/picture">
+                <pic:pic xmlns:pic="http://schemas.openxmlformats.org/drawingml/2006/picture">
+                  <pic:nvPicPr>
+                    <pic:cNvPr id="1" name=""/>
+                    <pic:cNvPicPr/>
+                  </pic:nvPicPr>
+                  <pic:blipFill>
+                    <a:blip r:embed="rId31"/>
+                    <a:stretch>
+                      <a:fillRect/>
+                    </a:stretch>
+                  </pic:blipFill>
+                  <pic:spPr>
+                    <a:xfrm>
+                      <a:off x="0" y="0"/>
+                      <a:ext cx="4743450" cy="962025"/>
+                    </a:xfrm>
+                    <a:prstGeom prst="rect">
+                      <a:avLst/>
+                    </a:prstGeom>
+                  </pic:spPr>
+                </pic:pic>
+              </a:graphicData>
+            </a:graphic>
+          </wp:inline>
+        </w:drawing>
+      </w:r>
+    </w:p>
+    <w:p>
+      <w:pPr>
+        <w:rPr>
+          <w:rFonts w:asciiTheme="majorHAnsi" w:hAnsiTheme="majorHAnsi" w:cstheme="majorHAnsi"/>
+        </w:rPr>
+      </w:pPr>
+      <w:r>
+        <w:rPr>
+          <w:rFonts w:asciiTheme="majorHAnsi" w:hAnsiTheme="majorHAnsi" w:cstheme="majorHAnsi"/>
+        </w:rPr>
+        <w:t xml:space="preserve">Incluir a </w:t>
+      </w:r>
+      <w:proofErr w:type="spellStart"/>
+      <w:r>
+        <w:rPr>
+          <w:rFonts w:asciiTheme="majorHAnsi" w:hAnsiTheme="majorHAnsi" w:cstheme="majorHAnsi"/>
+        </w:rPr>
+        <w:t>FlatList</w:t>
+      </w:r>
+      <w:proofErr w:type="spellEnd"/>
+    </w:p>
+    <w:p>
+      <w:pPr>
+        <w:rPr>
+          <w:rFonts w:asciiTheme="majorHAnsi" w:hAnsiTheme="majorHAnsi" w:cstheme="majorHAnsi"/>
+        </w:rPr>
+      </w:pPr>
+      <w:r>
+        <w:rPr>
+          <w:rFonts w:asciiTheme="majorHAnsi" w:hAnsiTheme="majorHAnsi" w:cstheme="majorHAnsi"/>
+        </w:rPr>
+        <w:t xml:space="preserve">Possui alguns parâmetros: estilo, informação que será mostrada, a chave para cada item da linha, e qual método será chamado para </w:t>
+      </w:r>
+      <w:proofErr w:type="spellStart"/>
+      <w:r>
+        <w:rPr>
+          <w:rFonts w:asciiTheme="majorHAnsi" w:hAnsiTheme="majorHAnsi" w:cstheme="majorHAnsi"/>
+        </w:rPr>
+        <w:t>renderizar</w:t>
+      </w:r>
+      <w:proofErr w:type="spellEnd"/>
+      <w:r>
+        <w:rPr>
+          <w:rFonts w:asciiTheme="majorHAnsi" w:hAnsiTheme="majorHAnsi" w:cstheme="majorHAnsi"/>
+        </w:rPr>
+        <w:t xml:space="preserve"> os itens disponíveis.</w:t>
+      </w:r>
+    </w:p>
+    <w:p>
+      <w:pPr>
+        <w:jc w:val="center"/>
+        <w:rPr>
+          <w:rFonts w:asciiTheme="majorHAnsi" w:hAnsiTheme="majorHAnsi" w:cstheme="majorHAnsi"/>
+        </w:rPr>
+      </w:pPr>
+      <w:r>
+        <w:rPr>
+          <w:noProof/>
+          <w:lang w:eastAsia="pt-BR"/>
+        </w:rPr>
+        <w:lastRenderedPageBreak/>
+        <w:drawing>
+          <wp:inline distT="0" distB="0" distL="0" distR="0" wp14:anchorId="0BE4EB2A" wp14:editId="681E5D95">
+            <wp:extent cx="4991100" cy="3733800"/>
+            <wp:effectExtent l="0" t="0" r="0" b="0"/>
+            <wp:docPr id="26" name="Imagem 26"/>
+            <wp:cNvGraphicFramePr>
+              <a:graphicFrameLocks xmlns:a="http://schemas.openxmlformats.org/drawingml/2006/main" noChangeAspect="1"/>
+            </wp:cNvGraphicFramePr>
+            <a:graphic xmlns:a="http://schemas.openxmlformats.org/drawingml/2006/main">
+              <a:graphicData uri="http://schemas.openxmlformats.org/drawingml/2006/picture">
+                <pic:pic xmlns:pic="http://schemas.openxmlformats.org/drawingml/2006/picture">
+                  <pic:nvPicPr>
+                    <pic:cNvPr id="1" name=""/>
+                    <pic:cNvPicPr/>
+                  </pic:nvPicPr>
+                  <pic:blipFill>
+                    <a:blip r:embed="rId32"/>
+                    <a:stretch>
+                      <a:fillRect/>
+                    </a:stretch>
+                  </pic:blipFill>
+                  <pic:spPr>
+                    <a:xfrm>
+                      <a:off x="0" y="0"/>
+                      <a:ext cx="4991100" cy="3733800"/>
+                    </a:xfrm>
+                    <a:prstGeom prst="rect">
+                      <a:avLst/>
+                    </a:prstGeom>
+                  </pic:spPr>
+                </pic:pic>
+              </a:graphicData>
+            </a:graphic>
+          </wp:inline>
+        </w:drawing>
+      </w:r>
+    </w:p>
+    <w:p>
+      <w:pPr>
+        <w:rPr>
+          <w:rFonts w:asciiTheme="majorHAnsi" w:hAnsiTheme="majorHAnsi" w:cstheme="majorHAnsi"/>
+        </w:rPr>
+      </w:pPr>
+      <w:r>
+        <w:rPr>
+          <w:rFonts w:asciiTheme="majorHAnsi" w:hAnsiTheme="majorHAnsi" w:cstheme="majorHAnsi"/>
+        </w:rPr>
+        <w:t>Criando cada item da linha.</w:t>
+      </w:r>
+    </w:p>
+    <w:p>
+      <w:pPr>
+        <w:jc w:val="center"/>
+        <w:rPr>
+          <w:rFonts w:asciiTheme="majorHAnsi" w:hAnsiTheme="majorHAnsi" w:cstheme="majorHAnsi"/>
+        </w:rPr>
+      </w:pPr>
+      <w:r>
+        <w:rPr>
+          <w:noProof/>
+          <w:lang w:eastAsia="pt-BR"/>
+        </w:rPr>
+        <w:drawing>
+          <wp:inline distT="0" distB="0" distL="0" distR="0" wp14:anchorId="48FE22ED" wp14:editId="588EA6ED">
+            <wp:extent cx="4057650" cy="2324100"/>
+            <wp:effectExtent l="0" t="0" r="0" b="0"/>
+            <wp:docPr id="27" name="Imagem 27"/>
+            <wp:cNvGraphicFramePr>
+              <a:graphicFrameLocks xmlns:a="http://schemas.openxmlformats.org/drawingml/2006/main" noChangeAspect="1"/>
+            </wp:cNvGraphicFramePr>
+            <a:graphic xmlns:a="http://schemas.openxmlformats.org/drawingml/2006/main">
+              <a:graphicData uri="http://schemas.openxmlformats.org/drawingml/2006/picture">
+                <pic:pic xmlns:pic="http://schemas.openxmlformats.org/drawingml/2006/picture">
+                  <pic:nvPicPr>
+                    <pic:cNvPr id="1" name=""/>
+                    <pic:cNvPicPr/>
+                  </pic:nvPicPr>
+                  <pic:blipFill>
+                    <a:blip r:embed="rId33"/>
+                    <a:stretch>
+                      <a:fillRect/>
+                    </a:stretch>
+                  </pic:blipFill>
+                  <pic:spPr>
+                    <a:xfrm>
+                      <a:off x="0" y="0"/>
+                      <a:ext cx="4057650" cy="2324100"/>
+                    </a:xfrm>
+                    <a:prstGeom prst="rect">
+                      <a:avLst/>
+                    </a:prstGeom>
+                  </pic:spPr>
+                </pic:pic>
+              </a:graphicData>
+            </a:graphic>
+          </wp:inline>
+        </w:drawing>
+      </w:r>
+    </w:p>
+    <w:p>
+      <w:pPr>
+        <w:rPr>
+          <w:rFonts w:asciiTheme="majorHAnsi" w:hAnsiTheme="majorHAnsi" w:cstheme="majorHAnsi"/>
+        </w:rPr>
+      </w:pPr>
+      <w:r>
+        <w:rPr>
+          <w:rFonts w:asciiTheme="majorHAnsi" w:hAnsiTheme="majorHAnsi" w:cstheme="majorHAnsi"/>
+        </w:rPr>
+        <w:t>Adicionando todos os estilos.</w:t>
+      </w:r>
+    </w:p>
+    <w:p>
+      <w:pPr>
+        <w:jc w:val="center"/>
+        <w:rPr>
+          <w:rFonts w:asciiTheme="majorHAnsi" w:hAnsiTheme="majorHAnsi" w:cstheme="majorHAnsi"/>
+        </w:rPr>
+      </w:pPr>
+      <w:r>
+        <w:rPr>
+          <w:noProof/>
+          <w:lang w:eastAsia="pt-BR"/>
+        </w:rPr>
+        <w:lastRenderedPageBreak/>
+        <w:drawing>
+          <wp:inline distT="0" distB="0" distL="0" distR="0" wp14:anchorId="2C32A180" wp14:editId="2D6A6E6A">
+            <wp:extent cx="2619375" cy="6248400"/>
+            <wp:effectExtent l="0" t="0" r="9525" b="0"/>
+            <wp:docPr id="28" name="Imagem 28"/>
+            <wp:cNvGraphicFramePr>
+              <a:graphicFrameLocks xmlns:a="http://schemas.openxmlformats.org/drawingml/2006/main" noChangeAspect="1"/>
+            </wp:cNvGraphicFramePr>
+            <a:graphic xmlns:a="http://schemas.openxmlformats.org/drawingml/2006/main">
+              <a:graphicData uri="http://schemas.openxmlformats.org/drawingml/2006/picture">
+                <pic:pic xmlns:pic="http://schemas.openxmlformats.org/drawingml/2006/picture">
+                  <pic:nvPicPr>
+                    <pic:cNvPr id="1" name=""/>
+                    <pic:cNvPicPr/>
+                  </pic:nvPicPr>
+                  <pic:blipFill>
+                    <a:blip r:embed="rId34"/>
+                    <a:stretch>
+                      <a:fillRect/>
+                    </a:stretch>
+                  </pic:blipFill>
+                  <pic:spPr>
+                    <a:xfrm>
+                      <a:off x="0" y="0"/>
+                      <a:ext cx="2619375" cy="6248400"/>
+                    </a:xfrm>
+                    <a:prstGeom prst="rect">
+                      <a:avLst/>
+                    </a:prstGeom>
+                  </pic:spPr>
+                </pic:pic>
+              </a:graphicData>
+            </a:graphic>
+          </wp:inline>
+        </w:drawing>
+      </w:r>
+    </w:p>
+    <w:p>
+      <w:pPr>
+        <w:rPr>
+          <w:rFonts w:asciiTheme="majorHAnsi" w:hAnsiTheme="majorHAnsi" w:cstheme="majorHAnsi"/>
+        </w:rPr>
+      </w:pPr>
+      <w:r>
+        <w:rPr>
+          <w:rFonts w:asciiTheme="majorHAnsi" w:hAnsiTheme="majorHAnsi" w:cstheme="majorHAnsi"/>
+        </w:rPr>
+        <w:br w:type="page"/>
+      </w:r>
+    </w:p>
+    <w:p>
+      <w:pPr>
+        <w:rPr>
+          <w:rFonts w:asciiTheme="majorHAnsi" w:hAnsiTheme="majorHAnsi" w:cstheme="majorHAnsi"/>
+        </w:rPr>
+      </w:pPr>
+      <w:r>
+        <w:rPr>
+          <w:rFonts w:asciiTheme="majorHAnsi" w:hAnsiTheme="majorHAnsi" w:cstheme="majorHAnsi"/>
+        </w:rPr>
+        <w:lastRenderedPageBreak/>
+        <w:t>Resultado da Lista criada</w:t>
+      </w:r>
+    </w:p>
+    <w:p>
+      <w:pPr>
+        <w:jc w:val="center"/>
+        <w:rPr>
+          <w:rFonts w:asciiTheme="majorHAnsi" w:hAnsiTheme="majorHAnsi" w:cstheme="majorHAnsi"/>
+        </w:rPr>
+      </w:pPr>
+      <w:r>
+        <w:rPr>
+          <w:noProof/>
+          <w:lang w:eastAsia="pt-BR"/>
+        </w:rPr>
+        <w:drawing>
+          <wp:inline distT="0" distB="0" distL="0" distR="0" wp14:anchorId="7FB27DAC" wp14:editId="4D58B871">
+            <wp:extent cx="3243532" cy="6543825"/>
+            <wp:effectExtent l="0" t="0" r="0" b="0"/>
+            <wp:docPr id="31" name="Imagem 31"/>
+            <wp:cNvGraphicFramePr>
+              <a:graphicFrameLocks xmlns:a="http://schemas.openxmlformats.org/drawingml/2006/main" noChangeAspect="1"/>
+            </wp:cNvGraphicFramePr>
+            <a:graphic xmlns:a="http://schemas.openxmlformats.org/drawingml/2006/main">
+              <a:graphicData uri="http://schemas.openxmlformats.org/drawingml/2006/picture">
+                <pic:pic xmlns:pic="http://schemas.openxmlformats.org/drawingml/2006/picture">
+                  <pic:nvPicPr>
+                    <pic:cNvPr id="1" name=""/>
+                    <pic:cNvPicPr/>
+                  </pic:nvPicPr>
+                  <pic:blipFill>
+                    <a:blip r:embed="rId35"/>
+                    <a:stretch>
+                      <a:fillRect/>
+                    </a:stretch>
+                  </pic:blipFill>
+                  <pic:spPr>
+                    <a:xfrm>
+                      <a:off x="0" y="0"/>
+                      <a:ext cx="3253259" cy="6563449"/>
+                    </a:xfrm>
+                    <a:prstGeom prst="rect">
+                      <a:avLst/>
+                    </a:prstGeom>
+                  </pic:spPr>
+                </pic:pic>
+              </a:graphicData>
+            </a:graphic>
+          </wp:inline>
+        </w:drawing>
+      </w:r>
+    </w:p>
+    <w:p>
+      <w:pPr>
+        <w:rPr>
+          <w:rFonts w:asciiTheme="majorHAnsi" w:hAnsiTheme="majorHAnsi" w:cstheme="majorHAnsi"/>
+        </w:rPr>
+      </w:pPr>
+      <w:r>
+        <w:rPr>
+          <w:rFonts w:asciiTheme="majorHAnsi" w:hAnsiTheme="majorHAnsi" w:cstheme="majorHAnsi"/>
+        </w:rPr>
+        <w:br w:type="page"/>
+      </w:r>
+    </w:p>
+    <w:p>
+      <w:pPr>
+        <w:rPr>
+          <w:rFonts w:asciiTheme="majorHAnsi" w:hAnsiTheme="majorHAnsi" w:cstheme="majorHAnsi"/>
+        </w:rPr>
+      </w:pPr>
+      <w:r>
+        <w:rPr>
+          <w:rFonts w:asciiTheme="majorHAnsi" w:hAnsiTheme="majorHAnsi" w:cstheme="majorHAnsi"/>
+        </w:rPr>
+        <w:lastRenderedPageBreak/>
+        <w:t>Classe main.js completa</w:t>
+      </w:r>
+    </w:p>
+    <w:p>
+      <w:pPr>
+        <w:jc w:val="center"/>
+        <w:rPr>
+          <w:rFonts w:asciiTheme="majorHAnsi" w:hAnsiTheme="majorHAnsi" w:cstheme="majorHAnsi"/>
+        </w:rPr>
+      </w:pPr>
+      <w:r>
+        <w:rPr>
+          <w:noProof/>
+          <w:lang w:eastAsia="pt-BR"/>
+        </w:rPr>
+        <w:drawing>
+          <wp:inline distT="0" distB="0" distL="0" distR="0" wp14:anchorId="7B80287A" wp14:editId="45DC4545">
+            <wp:extent cx="4349825" cy="7384211"/>
+            <wp:effectExtent l="0" t="0" r="0" b="7620"/>
+            <wp:docPr id="29" name="Imagem 29"/>
+            <wp:cNvGraphicFramePr>
+              <a:graphicFrameLocks xmlns:a="http://schemas.openxmlformats.org/drawingml/2006/main" noChangeAspect="1"/>
+            </wp:cNvGraphicFramePr>
+            <a:graphic xmlns:a="http://schemas.openxmlformats.org/drawingml/2006/main">
+              <a:graphicData uri="http://schemas.openxmlformats.org/drawingml/2006/picture">
+                <pic:pic xmlns:pic="http://schemas.openxmlformats.org/drawingml/2006/picture">
+                  <pic:nvPicPr>
+                    <pic:cNvPr id="1" name=""/>
+                    <pic:cNvPicPr/>
+                  </pic:nvPicPr>
+                  <pic:blipFill>
+                    <a:blip r:embed="rId36"/>
+                    <a:stretch>
+                      <a:fillRect/>
+                    </a:stretch>
+                  </pic:blipFill>
+                  <pic:spPr>
+                    <a:xfrm>
+                      <a:off x="0" y="0"/>
+                      <a:ext cx="4351807" cy="7387576"/>
+                    </a:xfrm>
+                    <a:prstGeom prst="rect">
+                      <a:avLst/>
+                    </a:prstGeom>
+                  </pic:spPr>
+                </pic:pic>
+              </a:graphicData>
+            </a:graphic>
+          </wp:inline>
+        </w:drawing>
+      </w:r>
+    </w:p>
+    <w:p>
+      <w:pPr>
+        <w:jc w:val="center"/>
+        <w:rPr>
+          <w:rFonts w:asciiTheme="majorHAnsi" w:hAnsiTheme="majorHAnsi" w:cstheme="majorHAnsi"/>
+        </w:rPr>
+      </w:pPr>
+    </w:p>
+    <w:p>
+      <w:pPr>
+        <w:rPr>
+          <w:rFonts w:asciiTheme="majorHAnsi" w:hAnsiTheme="majorHAnsi" w:cstheme="majorHAnsi"/>
+        </w:rPr>
+      </w:pPr>
+    </w:p>
+    <w:p>
+      <w:pPr>
+        <w:rPr>
+          <w:rFonts w:asciiTheme="majorHAnsi" w:hAnsiTheme="majorHAnsi" w:cstheme="majorHAnsi"/>
+        </w:rPr>
+      </w:pPr>
+    </w:p>
+    <w:p>
+      <w:pPr>
+        <w:rPr>
+          <w:rFonts w:asciiTheme="majorHAnsi" w:hAnsiTheme="majorHAnsi" w:cstheme="majorHAnsi"/>
+        </w:rPr>
+      </w:pPr>
+    </w:p>
+    <w:p>
+      <w:pPr>
+        <w:rPr>
+          <w:rFonts w:asciiTheme="majorHAnsi" w:hAnsiTheme="majorHAnsi" w:cstheme="majorHAnsi"/>
+        </w:rPr>
+      </w:pPr>
+      <w:r>
+        <w:rPr>
+          <w:rFonts w:asciiTheme="majorHAnsi" w:hAnsiTheme="majorHAnsi" w:cstheme="majorHAnsi"/>
+        </w:rPr>
+        <w:lastRenderedPageBreak/>
+        <w:t>Estilo da main.js completo.</w:t>
+      </w:r>
+    </w:p>
+    <w:p>
+      <w:pPr>
+        <w:jc w:val="center"/>
+        <w:rPr>
+          <w:rFonts w:asciiTheme="majorHAnsi" w:hAnsiTheme="majorHAnsi" w:cstheme="majorHAnsi"/>
+        </w:rPr>
+      </w:pPr>
+      <w:r>
+        <w:rPr>
+          <w:noProof/>
+          <w:lang w:eastAsia="pt-BR"/>
+        </w:rPr>
+        <w:drawing>
+          <wp:inline distT="0" distB="0" distL="0" distR="0" wp14:anchorId="36737CC1" wp14:editId="25894B35">
+            <wp:extent cx="1725283" cy="8129499"/>
+            <wp:effectExtent l="0" t="0" r="8890" b="5080"/>
+            <wp:docPr id="30" name="Imagem 30"/>
+            <wp:cNvGraphicFramePr>
+              <a:graphicFrameLocks xmlns:a="http://schemas.openxmlformats.org/drawingml/2006/main" noChangeAspect="1"/>
+            </wp:cNvGraphicFramePr>
+            <a:graphic xmlns:a="http://schemas.openxmlformats.org/drawingml/2006/main">
+              <a:graphicData uri="http://schemas.openxmlformats.org/drawingml/2006/picture">
+                <pic:pic xmlns:pic="http://schemas.openxmlformats.org/drawingml/2006/picture">
+                  <pic:nvPicPr>
+                    <pic:cNvPr id="1" name=""/>
+                    <pic:cNvPicPr/>
+                  </pic:nvPicPr>
+                  <pic:blipFill>
+                    <a:blip r:embed="rId37"/>
+                    <a:stretch>
+                      <a:fillRect/>
+                    </a:stretch>
+                  </pic:blipFill>
+                  <pic:spPr>
+                    <a:xfrm>
+                      <a:off x="0" y="0"/>
+                      <a:ext cx="1754684" cy="8268034"/>
+                    </a:xfrm>
+                    <a:prstGeom prst="rect">
+                      <a:avLst/>
+                    </a:prstGeom>
+                  </pic:spPr>
+                </pic:pic>
+              </a:graphicData>
+            </a:graphic>
+          </wp:inline>
+        </w:drawing>
+      </w:r>
+    </w:p>
+    <w:p>
+      <w:pPr>
+        <w:jc w:val="center"/>
+        <w:rPr>
+          <w:rFonts w:asciiTheme="majorHAnsi" w:hAnsiTheme="majorHAnsi" w:cstheme="majorHAnsi"/>
+        </w:rPr>
+      </w:pPr>
+    </w:p>
+    <w:p>
+      <w:pPr>
+        <w:rPr>
+          <w:rFonts w:asciiTheme="majorHAnsi" w:hAnsiTheme="majorHAnsi" w:cstheme="majorHAnsi"/>
+        </w:rPr>
+      </w:pPr>
+      <w:r>
+        <w:rPr>
+          <w:rFonts w:asciiTheme="majorHAnsi" w:hAnsiTheme="majorHAnsi" w:cstheme="majorHAnsi"/>
+        </w:rPr>
+        <w:lastRenderedPageBreak/>
+        <w:t>Realizado a chamada a API</w:t>
+      </w:r>
+    </w:p>
+    <w:p>
+      <w:pPr>
+        <w:rPr>
+          <w:rFonts w:asciiTheme="majorHAnsi" w:hAnsiTheme="majorHAnsi" w:cstheme="majorHAnsi"/>
+        </w:rPr>
+      </w:pPr>
+      <w:proofErr w:type="spellStart"/>
+      <w:proofErr w:type="gramStart"/>
+      <w:r>
+        <w:rPr>
+          <w:rFonts w:asciiTheme="majorHAnsi" w:hAnsiTheme="majorHAnsi" w:cstheme="majorHAnsi"/>
+        </w:rPr>
+        <w:t>npm</w:t>
+      </w:r>
+      <w:proofErr w:type="spellEnd"/>
+      <w:proofErr w:type="gramEnd"/>
+      <w:r>
+        <w:rPr>
+          <w:rFonts w:asciiTheme="majorHAnsi" w:hAnsiTheme="majorHAnsi" w:cstheme="majorHAnsi"/>
+        </w:rPr>
+        <w:t xml:space="preserve"> </w:t>
+      </w:r>
+      <w:proofErr w:type="spellStart"/>
+      <w:r>
+        <w:rPr>
+          <w:rFonts w:asciiTheme="majorHAnsi" w:hAnsiTheme="majorHAnsi" w:cstheme="majorHAnsi"/>
+        </w:rPr>
+        <w:t>install</w:t>
+      </w:r>
+      <w:proofErr w:type="spellEnd"/>
+      <w:r>
+        <w:rPr>
+          <w:rFonts w:asciiTheme="majorHAnsi" w:hAnsiTheme="majorHAnsi" w:cstheme="majorHAnsi"/>
+        </w:rPr>
+        <w:t xml:space="preserve"> --</w:t>
+      </w:r>
+      <w:proofErr w:type="spellStart"/>
+      <w:r>
+        <w:rPr>
+          <w:rFonts w:asciiTheme="majorHAnsi" w:hAnsiTheme="majorHAnsi" w:cstheme="majorHAnsi"/>
+        </w:rPr>
+        <w:t>save</w:t>
+      </w:r>
+      <w:proofErr w:type="spellEnd"/>
+      <w:r>
+        <w:rPr>
+          <w:rFonts w:asciiTheme="majorHAnsi" w:hAnsiTheme="majorHAnsi" w:cstheme="majorHAnsi"/>
+        </w:rPr>
+        <w:t xml:space="preserve"> </w:t>
+      </w:r>
+      <w:proofErr w:type="spellStart"/>
+      <w:r>
+        <w:rPr>
+          <w:rFonts w:asciiTheme="majorHAnsi" w:hAnsiTheme="majorHAnsi" w:cstheme="majorHAnsi"/>
+        </w:rPr>
+        <w:t>axios</w:t>
+      </w:r>
+      <w:proofErr w:type="spellEnd"/>
+    </w:p>
+    <w:p>
+      <w:pPr>
+        <w:rPr>
+          <w:rFonts w:asciiTheme="majorHAnsi" w:hAnsiTheme="majorHAnsi" w:cstheme="majorHAnsi"/>
+        </w:rPr>
+      </w:pPr>
+      <w:r>
+        <w:rPr>
+          <w:rFonts w:asciiTheme="majorHAnsi" w:hAnsiTheme="majorHAnsi" w:cstheme="majorHAnsi"/>
+        </w:rPr>
+        <w:t xml:space="preserve">Criar um arquivo chamado api.js dentro da pasta </w:t>
+      </w:r>
+      <w:proofErr w:type="spellStart"/>
+      <w:r>
+        <w:rPr>
+          <w:rFonts w:asciiTheme="majorHAnsi" w:hAnsiTheme="majorHAnsi" w:cstheme="majorHAnsi"/>
+        </w:rPr>
+        <w:t>src</w:t>
+      </w:r>
+      <w:proofErr w:type="spellEnd"/>
+      <w:r>
+        <w:rPr>
+          <w:rFonts w:asciiTheme="majorHAnsi" w:hAnsiTheme="majorHAnsi" w:cstheme="majorHAnsi"/>
+        </w:rPr>
+        <w:t>.</w:t>
+      </w:r>
+    </w:p>
+    <w:p>
+      <w:pPr>
+        <w:jc w:val="center"/>
+        <w:rPr>
+          <w:rFonts w:asciiTheme="majorHAnsi" w:hAnsiTheme="majorHAnsi" w:cstheme="majorHAnsi"/>
+        </w:rPr>
+      </w:pPr>
+      <w:r>
+        <w:rPr>
+          <w:noProof/>
+          <w:lang w:eastAsia="pt-BR"/>
+        </w:rPr>
+        <w:drawing>
+          <wp:inline distT="0" distB="0" distL="0" distR="0" wp14:anchorId="018C155C" wp14:editId="3476CF3E">
+            <wp:extent cx="5400040" cy="3023235"/>
+            <wp:effectExtent l="0" t="0" r="0" b="5715"/>
+            <wp:docPr id="33" name="Imagem 33"/>
+            <wp:cNvGraphicFramePr>
+              <a:graphicFrameLocks xmlns:a="http://schemas.openxmlformats.org/drawingml/2006/main" noChangeAspect="1"/>
+            </wp:cNvGraphicFramePr>
+            <a:graphic xmlns:a="http://schemas.openxmlformats.org/drawingml/2006/main">
+              <a:graphicData uri="http://schemas.openxmlformats.org/drawingml/2006/picture">
+                <pic:pic xmlns:pic="http://schemas.openxmlformats.org/drawingml/2006/picture">
+                  <pic:nvPicPr>
+                    <pic:cNvPr id="1" name=""/>
+                    <pic:cNvPicPr/>
+                  </pic:nvPicPr>
+                  <pic:blipFill>
+                    <a:blip r:embed="rId38"/>
+                    <a:stretch>
+                      <a:fillRect/>
+                    </a:stretch>
+                  </pic:blipFill>
+                  <pic:spPr>
+                    <a:xfrm>
+                      <a:off x="0" y="0"/>
+                      <a:ext cx="5400040" cy="3023235"/>
+                    </a:xfrm>
+                    <a:prstGeom prst="rect">
+                      <a:avLst/>
+                    </a:prstGeom>
+                  </pic:spPr>
+                </pic:pic>
+              </a:graphicData>
+            </a:graphic>
+          </wp:inline>
+        </w:drawing>
+      </w:r>
+    </w:p>
+    <w:p>
+      <w:pPr>
+        <w:rPr>
+          <w:rFonts w:asciiTheme="majorHAnsi" w:hAnsiTheme="majorHAnsi" w:cstheme="majorHAnsi"/>
+        </w:rPr>
+      </w:pPr>
+      <w:r>
+        <w:rPr>
+          <w:rFonts w:asciiTheme="majorHAnsi" w:hAnsiTheme="majorHAnsi" w:cstheme="majorHAnsi"/>
+        </w:rPr>
+        <w:t>Realizar a alteração no main.js para realizar a chamada à API.</w:t>
+      </w:r>
+    </w:p>
+    <w:p>
+      <w:pPr>
+        <w:jc w:val="center"/>
+        <w:rPr>
+          <w:rFonts w:asciiTheme="majorHAnsi" w:hAnsiTheme="majorHAnsi" w:cstheme="majorHAnsi"/>
+        </w:rPr>
+      </w:pPr>
+      <w:r>
+        <w:rPr>
+          <w:noProof/>
+          <w:lang w:eastAsia="pt-BR"/>
+        </w:rPr>
+        <w:drawing>
+          <wp:inline distT="0" distB="0" distL="0" distR="0" wp14:anchorId="155326E1" wp14:editId="686E677C">
+            <wp:extent cx="4701396" cy="4510212"/>
+            <wp:effectExtent l="0" t="0" r="4445" b="5080"/>
+            <wp:docPr id="34" name="Imagem 34"/>
+            <wp:cNvGraphicFramePr>
+              <a:graphicFrameLocks xmlns:a="http://schemas.openxmlformats.org/drawingml/2006/main" noChangeAspect="1"/>
+            </wp:cNvGraphicFramePr>
+            <a:graphic xmlns:a="http://schemas.openxmlformats.org/drawingml/2006/main">
+              <a:graphicData uri="http://schemas.openxmlformats.org/drawingml/2006/picture">
+                <pic:pic xmlns:pic="http://schemas.openxmlformats.org/drawingml/2006/picture">
+                  <pic:nvPicPr>
+                    <pic:cNvPr id="1" name=""/>
+                    <pic:cNvPicPr/>
+                  </pic:nvPicPr>
+                  <pic:blipFill>
+                    <a:blip r:embed="rId39"/>
+                    <a:stretch>
+                      <a:fillRect/>
+                    </a:stretch>
+                  </pic:blipFill>
+                  <pic:spPr>
+                    <a:xfrm>
+                      <a:off x="0" y="0"/>
+                      <a:ext cx="4713561" cy="4521883"/>
+                    </a:xfrm>
+                    <a:prstGeom prst="rect">
+                      <a:avLst/>
+                    </a:prstGeom>
+                  </pic:spPr>
+                </pic:pic>
+              </a:graphicData>
+            </a:graphic>
+          </wp:inline>
+        </w:drawing>
+      </w:r>
+    </w:p>
+    <w:p>
+      <w:pPr>
+        <w:rPr>
+          <w:rFonts w:asciiTheme="majorHAnsi" w:hAnsiTheme="majorHAnsi" w:cstheme="majorHAnsi"/>
+        </w:rPr>
+      </w:pPr>
+      <w:r>
+        <w:rPr>
+          <w:rFonts w:asciiTheme="majorHAnsi" w:hAnsiTheme="majorHAnsi" w:cstheme="majorHAnsi"/>
+        </w:rPr>
+        <w:lastRenderedPageBreak/>
+        <w:t>Resultado da alteração.</w:t>
+      </w:r>
+    </w:p>
+    <w:p>
+      <w:pPr>
+        <w:jc w:val="center"/>
+        <w:rPr>
+          <w:rFonts w:asciiTheme="majorHAnsi" w:hAnsiTheme="majorHAnsi" w:cstheme="majorHAnsi"/>
+        </w:rPr>
+      </w:pPr>
+      <w:r>
+        <w:rPr>
+          <w:noProof/>
+          <w:lang w:eastAsia="pt-BR"/>
+        </w:rPr>
+        <w:drawing>
+          <wp:inline distT="0" distB="0" distL="0" distR="0" wp14:anchorId="1D13A3A3" wp14:editId="118F3733">
+            <wp:extent cx="2865049" cy="5780237"/>
+            <wp:effectExtent l="0" t="0" r="0" b="0"/>
+            <wp:docPr id="35" name="Imagem 35"/>
+            <wp:cNvGraphicFramePr>
+              <a:graphicFrameLocks xmlns:a="http://schemas.openxmlformats.org/drawingml/2006/main" noChangeAspect="1"/>
+            </wp:cNvGraphicFramePr>
+            <a:graphic xmlns:a="http://schemas.openxmlformats.org/drawingml/2006/main">
+              <a:graphicData uri="http://schemas.openxmlformats.org/drawingml/2006/picture">
+                <pic:pic xmlns:pic="http://schemas.openxmlformats.org/drawingml/2006/picture">
+                  <pic:nvPicPr>
+                    <pic:cNvPr id="1" name=""/>
+                    <pic:cNvPicPr/>
+                  </pic:nvPicPr>
+                  <pic:blipFill>
+                    <a:blip r:embed="rId40"/>
+                    <a:stretch>
+                      <a:fillRect/>
+                    </a:stretch>
+                  </pic:blipFill>
+                  <pic:spPr>
+                    <a:xfrm>
+                      <a:off x="0" y="0"/>
+                      <a:ext cx="2868983" cy="5788173"/>
+                    </a:xfrm>
+                    <a:prstGeom prst="rect">
+                      <a:avLst/>
+                    </a:prstGeom>
+                  </pic:spPr>
+                </pic:pic>
+              </a:graphicData>
+            </a:graphic>
+          </wp:inline>
+        </w:drawing>
+      </w:r>
+    </w:p>
+    <w:p>
+      <w:pPr>
+        <w:rPr>
+          <w:rFonts w:asciiTheme="majorHAnsi" w:hAnsiTheme="majorHAnsi" w:cstheme="majorHAnsi"/>
+        </w:rPr>
+      </w:pPr>
+      <w:r>
+        <w:rPr>
+          <w:rFonts w:asciiTheme="majorHAnsi" w:hAnsiTheme="majorHAnsi" w:cstheme="majorHAnsi"/>
+        </w:rPr>
+        <w:br w:type="page"/>
+      </w:r>
+    </w:p>
+    <w:p>
+      <w:pPr>
+        <w:rPr>
+          <w:rFonts w:asciiTheme="majorHAnsi" w:hAnsiTheme="majorHAnsi" w:cstheme="majorHAnsi"/>
+        </w:rPr>
+      </w:pPr>
+      <w:r>
+        <w:rPr>
+          <w:rFonts w:asciiTheme="majorHAnsi" w:hAnsiTheme="majorHAnsi" w:cstheme="majorHAnsi"/>
+        </w:rPr>
+        <w:lastRenderedPageBreak/>
+        <w:t>Atualizando o header da página de perfil (profile)</w:t>
+      </w:r>
+      <w:r>
+        <w:rPr>
+          <w:rFonts w:asciiTheme="majorHAnsi" w:hAnsiTheme="majorHAnsi" w:cstheme="majorHAnsi"/>
+        </w:rPr>
+        <w:t>.</w:t>
+      </w:r>
+    </w:p>
+    <w:p>
+      <w:pPr>
+        <w:rPr>
+          <w:rFonts w:asciiTheme="majorHAnsi" w:hAnsiTheme="majorHAnsi" w:cstheme="majorHAnsi"/>
+        </w:rPr>
+      </w:pPr>
+      <w:r>
+        <w:rPr>
+          <w:rFonts w:asciiTheme="majorHAnsi" w:hAnsiTheme="majorHAnsi" w:cstheme="majorHAnsi"/>
+        </w:rPr>
+        <w:t>profile.js</w:t>
+      </w:r>
+    </w:p>
+    <w:p>
+      <w:pPr>
+        <w:jc w:val="center"/>
+        <w:rPr>
+          <w:rFonts w:asciiTheme="majorHAnsi" w:hAnsiTheme="majorHAnsi" w:cstheme="majorHAnsi"/>
+        </w:rPr>
+      </w:pPr>
+      <w:r>
+        <w:rPr>
+          <w:noProof/>
+          <w:lang w:eastAsia="pt-BR"/>
+        </w:rPr>
+        <w:drawing>
+          <wp:inline distT="0" distB="0" distL="0" distR="0" wp14:anchorId="7EC3B1BF" wp14:editId="4FACDFE7">
+            <wp:extent cx="4088920" cy="2205441"/>
+            <wp:effectExtent l="0" t="0" r="6985" b="4445"/>
+            <wp:docPr id="37" name="Imagem 37"/>
+            <wp:cNvGraphicFramePr>
+              <a:graphicFrameLocks xmlns:a="http://schemas.openxmlformats.org/drawingml/2006/main" noChangeAspect="1"/>
+            </wp:cNvGraphicFramePr>
+            <a:graphic xmlns:a="http://schemas.openxmlformats.org/drawingml/2006/main">
+              <a:graphicData uri="http://schemas.openxmlformats.org/drawingml/2006/picture">
+                <pic:pic xmlns:pic="http://schemas.openxmlformats.org/drawingml/2006/picture">
+                  <pic:nvPicPr>
+                    <pic:cNvPr id="1" name=""/>
+                    <pic:cNvPicPr/>
+                  </pic:nvPicPr>
+                  <pic:blipFill>
+                    <a:blip r:embed="rId41"/>
+                    <a:stretch>
+                      <a:fillRect/>
+                    </a:stretch>
+                  </pic:blipFill>
+                  <pic:spPr>
+                    <a:xfrm>
+                      <a:off x="0" y="0"/>
+                      <a:ext cx="4098203" cy="2210448"/>
+                    </a:xfrm>
+                    <a:prstGeom prst="rect">
+                      <a:avLst/>
+                    </a:prstGeom>
+                  </pic:spPr>
+                </pic:pic>
+              </a:graphicData>
+            </a:graphic>
+          </wp:inline>
+        </w:drawing>
+      </w:r>
+    </w:p>
+    <w:p>
+      <w:pPr>
+        <w:jc w:val="center"/>
+        <w:rPr>
+          <w:rFonts w:asciiTheme="majorHAnsi" w:hAnsiTheme="majorHAnsi" w:cstheme="majorHAnsi"/>
+        </w:rPr>
+      </w:pPr>
+    </w:p>
+    <w:p>
+      <w:pPr>
+        <w:rPr>
+          <w:rFonts w:asciiTheme="majorHAnsi" w:hAnsiTheme="majorHAnsi" w:cstheme="majorHAnsi"/>
+        </w:rPr>
+      </w:pPr>
+      <w:r>
+        <w:rPr>
+          <w:rFonts w:asciiTheme="majorHAnsi" w:hAnsiTheme="majorHAnsi" w:cstheme="majorHAnsi"/>
+        </w:rPr>
+        <w:br w:type="page"/>
+      </w:r>
+    </w:p>
+    <w:p>
+      <w:pPr>
+        <w:rPr>
+          <w:rFonts w:asciiTheme="majorHAnsi" w:hAnsiTheme="majorHAnsi" w:cstheme="majorHAnsi"/>
+        </w:rPr>
+      </w:pPr>
+      <w:r>
+        <w:rPr>
+          <w:rFonts w:asciiTheme="majorHAnsi" w:hAnsiTheme="majorHAnsi" w:cstheme="majorHAnsi"/>
+        </w:rPr>
+        <w:lastRenderedPageBreak/>
+        <w:t>Criando um estilo no profile.js.</w:t>
+      </w:r>
+    </w:p>
+    <w:p>
+      <w:pPr>
+        <w:jc w:val="center"/>
+        <w:rPr>
+          <w:rFonts w:asciiTheme="majorHAnsi" w:hAnsiTheme="majorHAnsi" w:cstheme="majorHAnsi"/>
+        </w:rPr>
+      </w:pPr>
+      <w:r>
+        <w:rPr>
+          <w:noProof/>
+          <w:lang w:eastAsia="pt-BR"/>
+        </w:rPr>
+        <w:drawing>
+          <wp:inline distT="0" distB="0" distL="0" distR="0" wp14:anchorId="09A0DA17" wp14:editId="3B0F27F1">
+            <wp:extent cx="2373494" cy="6161956"/>
+            <wp:effectExtent l="0" t="0" r="8255" b="0"/>
+            <wp:docPr id="38" name="Imagem 38"/>
+            <wp:cNvGraphicFramePr>
+              <a:graphicFrameLocks xmlns:a="http://schemas.openxmlformats.org/drawingml/2006/main" noChangeAspect="1"/>
+            </wp:cNvGraphicFramePr>
+            <a:graphic xmlns:a="http://schemas.openxmlformats.org/drawingml/2006/main">
+              <a:graphicData uri="http://schemas.openxmlformats.org/drawingml/2006/picture">
+                <pic:pic xmlns:pic="http://schemas.openxmlformats.org/drawingml/2006/picture">
+                  <pic:nvPicPr>
+                    <pic:cNvPr id="1" name=""/>
+                    <pic:cNvPicPr/>
+                  </pic:nvPicPr>
+                  <pic:blipFill>
+                    <a:blip r:embed="rId42"/>
+                    <a:stretch>
+                      <a:fillRect/>
+                    </a:stretch>
+                  </pic:blipFill>
+                  <pic:spPr>
+                    <a:xfrm>
+                      <a:off x="0" y="0"/>
+                      <a:ext cx="2375564" cy="6167331"/>
+                    </a:xfrm>
+                    <a:prstGeom prst="rect">
+                      <a:avLst/>
+                    </a:prstGeom>
+                  </pic:spPr>
+                </pic:pic>
+              </a:graphicData>
+            </a:graphic>
+          </wp:inline>
+        </w:drawing>
+      </w:r>
+    </w:p>
+    <w:p>
+      <w:pPr>
+        <w:rPr>
+          <w:rFonts w:asciiTheme="majorHAnsi" w:hAnsiTheme="majorHAnsi" w:cstheme="majorHAnsi"/>
+        </w:rPr>
+      </w:pPr>
+      <w:bookmarkStart w:id="0" w:name="_GoBack"/>
+      <w:bookmarkEnd w:id="0"/>
     </w:p>
     <w:p>
       <w:pPr>
@@ -2779,6 +5372,24 @@
       <w:iCs/>
     </w:rPr>
   </w:style>
+  <w:style w:type="character" w:customStyle="1" w:styleId="hljs-comment">
+    <w:name w:val="hljs-comment"/>
+    <w:basedOn w:val="Fontepargpadro"/>
+    <w:rsid w:val="002A2CF5"/>
+  </w:style>
+  <w:style w:type="character" w:styleId="CdigoHTML">
+    <w:name w:val="HTML Code"/>
+    <w:basedOn w:val="Fontepargpadro"/>
+    <w:uiPriority w:val="99"/>
+    <w:semiHidden/>
+    <w:unhideWhenUsed/>
+    <w:rsid w:val="002A2CF5"/>
+    <w:rPr>
+      <w:rFonts w:ascii="Courier New" w:eastAsia="Times New Roman" w:hAnsi="Courier New" w:cs="Courier New"/>
+      <w:sz w:val="20"/>
+      <w:szCs w:val="20"/>
+    </w:rPr>
+  </w:style>
 </w:styles>
 </file>
 

</xml_diff>